<commit_message>
Updated the workshop document to use the new Git repository
</commit_message>
<xml_diff>
--- a/Workshop GraalVM and Quarkus.docx
+++ b/Workshop GraalVM and Quarkus.docx
@@ -700,7 +700,7 @@
                     <v:stroke joinstyle="miter"/>
                     <v:path gradientshapeok="t" o:connecttype="rect"/>
                   </v:shapetype>
-                  <v:shape id="Text Box 154" o:spid="_x0000_s1027" type="#_x0000_t202" style="position:absolute;margin-left:0;margin-top:0;width:8in;height:286.5pt;z-index:251659264;visibility:visible;mso-wrap-style:square;mso-width-percent:941;mso-height-percent:363;mso-top-percent:300;mso-wrap-distance-left:9pt;mso-wrap-distance-top:0;mso-wrap-distance-right:9pt;mso-wrap-distance-bottom:0;mso-position-horizontal:center;mso-position-horizontal-relative:page;mso-position-vertical-relative:page;mso-width-percent:941;mso-height-percent:363;mso-top-percent:300;mso-width-relative:page;mso-height-relative:page;v-text-anchor:bottom" o:gfxdata="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" filled="f" stroked="f" strokeweight=".5pt">
+                  <v:shape id="Text Box 154" o:spid="_x0000_s1027" type="#_x0000_t202" style="position:absolute;margin-left:0;margin-top:0;width:8in;height:286.5pt;z-index:251659264;visibility:visible;mso-wrap-style:square;mso-width-percent:941;mso-height-percent:363;mso-top-percent:300;mso-wrap-distance-left:9pt;mso-wrap-distance-top:0;mso-wrap-distance-right:9pt;mso-wrap-distance-bottom:0;mso-position-horizontal:center;mso-position-horizontal-relative:page;mso-position-vertical-relative:page;mso-width-percent:941;mso-height-percent:363;mso-top-percent:300;mso-width-relative:page;mso-height-relative:page;v-text-anchor:bottom" o:gfxdata="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" filled="f" stroked="f" strokeweight=".5pt">
                     <v:textbox inset="126pt,0,54pt,0">
                       <w:txbxContent>
                         <w:p>
@@ -859,15 +859,7 @@
       </w:r>
       <w:proofErr w:type="spellEnd"/>
       <w:r>
-        <w:t xml:space="preserve"> &amp; </w:t>
-      </w:r>
-      <w:proofErr w:type="spellStart"/>
-      <w:r>
-        <w:t>OpenJDK</w:t>
-      </w:r>
-      <w:proofErr w:type="spellEnd"/>
-      <w:r>
-        <w:t xml:space="preserve"> </w:t>
+        <w:t xml:space="preserve"> &amp; OpenJDK </w:t>
       </w:r>
       <w:proofErr w:type="spellStart"/>
       <w:r>
@@ -875,10 +867,18 @@
       </w:r>
       <w:proofErr w:type="spellEnd"/>
       <w:r>
-        <w:t>, crafted from the best of breed Java libraries and standards</w:t>
-      </w:r>
-      <w:r>
-        <w:t xml:space="preserve">’. The workshop will focus on using </w:t>
+        <w:t xml:space="preserve">, crafted from the best of breed Java libraries and </w:t>
+      </w:r>
+      <w:proofErr w:type="gramStart"/>
+      <w:r>
+        <w:t>standards</w:t>
+      </w:r>
+      <w:r>
+        <w:t>’</w:t>
+      </w:r>
+      <w:proofErr w:type="gramEnd"/>
+      <w:r>
+        <w:t xml:space="preserve">. The workshop will focus on using </w:t>
       </w:r>
       <w:proofErr w:type="spellStart"/>
       <w:r>
@@ -1071,6 +1071,21 @@
       </w:r>
       <w:proofErr w:type="spellEnd"/>
     </w:p>
+    <w:p>
+      <w:r>
+        <w:t xml:space="preserve">The documents and sources can be found on </w:t>
+      </w:r>
+      <w:hyperlink r:id="rId8" w:history="1">
+        <w:r>
+          <w:rPr>
+            <w:rStyle w:val="Hyperlink"/>
+          </w:rPr>
+          <w:t>https://github.com/AMIS-Services/sig-graalvm-quarkus-15082019</w:t>
+        </w:r>
+      </w:hyperlink>
+    </w:p>
+    <w:p/>
+    <w:p/>
     <w:p>
       <w:pPr>
         <w:rPr>
@@ -1121,7 +1136,15 @@
         <w:t>in Windows</w:t>
       </w:r>
       <w:r>
-        <w:t xml:space="preserve">. However </w:t>
+        <w:t xml:space="preserve">. </w:t>
+      </w:r>
+      <w:proofErr w:type="gramStart"/>
+      <w:r>
+        <w:t>However</w:t>
+      </w:r>
+      <w:proofErr w:type="gramEnd"/>
+      <w:r>
+        <w:t xml:space="preserve"> </w:t>
       </w:r>
       <w:proofErr w:type="spellStart"/>
       <w:r>
@@ -1173,7 +1196,7 @@
                     <pic:cNvPicPr/>
                   </pic:nvPicPr>
                   <pic:blipFill>
-                    <a:blip r:embed="rId8"/>
+                    <a:blip r:embed="rId9"/>
                     <a:stretch>
                       <a:fillRect/>
                     </a:stretch>
@@ -1196,13 +1219,8 @@
     </w:p>
     <w:p>
       <w:r>
-        <w:t xml:space="preserve">Download and install </w:t>
-      </w:r>
-      <w:proofErr w:type="spellStart"/>
-      <w:r>
-        <w:t>VirtualBox</w:t>
-      </w:r>
-      <w:proofErr w:type="spellEnd"/>
+        <w:t>Download and install VirtualBox</w:t>
+      </w:r>
       <w:r>
         <w:t xml:space="preserve">. If you already have </w:t>
       </w:r>
@@ -1239,7 +1257,7 @@
       <w:r>
         <w:t xml:space="preserve"> </w:t>
       </w:r>
-      <w:hyperlink r:id="rId9" w:history="1">
+      <w:hyperlink r:id="rId10" w:history="1">
         <w:r>
           <w:rPr>
             <w:rStyle w:val="Hyperlink"/>
@@ -1290,7 +1308,7 @@
                     <pic:cNvPicPr/>
                   </pic:nvPicPr>
                   <pic:blipFill>
-                    <a:blip r:embed="rId10"/>
+                    <a:blip r:embed="rId11"/>
                     <a:stretch>
                       <a:fillRect/>
                     </a:stretch>
@@ -1323,7 +1341,7 @@
       <w:r>
         <w:t xml:space="preserve">Download the appliance from </w:t>
       </w:r>
-      <w:hyperlink r:id="rId11" w:history="1">
+      <w:hyperlink r:id="rId12" w:history="1">
         <w:r>
           <w:rPr>
             <w:rStyle w:val="Hyperlink"/>
@@ -1358,7 +1376,7 @@
                     <pic:cNvPicPr/>
                   </pic:nvPicPr>
                   <pic:blipFill>
-                    <a:blip r:embed="rId12"/>
+                    <a:blip r:embed="rId13"/>
                     <a:stretch>
                       <a:fillRect/>
                     </a:stretch>
@@ -1406,7 +1424,7 @@
                     <pic:cNvPicPr/>
                   </pic:nvPicPr>
                   <pic:blipFill>
-                    <a:blip r:embed="rId13"/>
+                    <a:blip r:embed="rId14"/>
                     <a:stretch>
                       <a:fillRect/>
                     </a:stretch>
@@ -1448,7 +1466,7 @@
                     <pic:cNvPicPr/>
                   </pic:nvPicPr>
                   <pic:blipFill>
-                    <a:blip r:embed="rId14"/>
+                    <a:blip r:embed="rId15"/>
                     <a:stretch>
                       <a:fillRect/>
                     </a:stretch>
@@ -1491,7 +1509,15 @@
         <w:t>Now you can start the imported VM.</w:t>
       </w:r>
       <w:r>
-        <w:t xml:space="preserve"> DO take a look at the provision.sh script in the next section since it shows how to install </w:t>
+        <w:t xml:space="preserve"> DO </w:t>
+      </w:r>
+      <w:proofErr w:type="gramStart"/>
+      <w:r>
+        <w:t>take a look</w:t>
+      </w:r>
+      <w:proofErr w:type="gramEnd"/>
+      <w:r>
+        <w:t xml:space="preserve"> at the provision.sh script in the next section since it shows how to install </w:t>
       </w:r>
       <w:proofErr w:type="spellStart"/>
       <w:r>
@@ -1522,7 +1548,7 @@
       <w:r>
         <w:t xml:space="preserve">Vagrant: </w:t>
       </w:r>
-      <w:hyperlink r:id="rId15" w:history="1">
+      <w:hyperlink r:id="rId16" w:history="1">
         <w:r>
           <w:rPr>
             <w:rStyle w:val="Hyperlink"/>
@@ -1548,8 +1574,6 @@
       <w:r>
         <w:t>2.2.5.</w:t>
       </w:r>
-      <w:bookmarkStart w:id="0" w:name="_GoBack"/>
-      <w:bookmarkEnd w:id="0"/>
     </w:p>
     <w:p/>
     <w:p>
@@ -1560,14 +1584,55 @@
         <w:t xml:space="preserve"> an empty directory and put the following two files in it</w:t>
       </w:r>
       <w:r>
-        <w:t xml:space="preserve">. The </w:t>
-      </w:r>
+        <w:t xml:space="preserve">. </w:t>
+      </w:r>
+    </w:p>
+    <w:p>
       <w:proofErr w:type="spellStart"/>
       <w:r>
         <w:t>Vagrantfile</w:t>
       </w:r>
       <w:proofErr w:type="spellEnd"/>
       <w:r>
+        <w:tab/>
+      </w:r>
+      <w:r>
+        <w:br/>
+      </w:r>
+      <w:hyperlink r:id="rId17" w:history="1">
+        <w:r>
+          <w:rPr>
+            <w:rStyle w:val="Hyperlink"/>
+          </w:rPr>
+          <w:t>https://raw.githubusercontent.com/AMIS-Services/sig-graalvm-quarkus-15082019/master/provision/Vagrantfile</w:t>
+        </w:r>
+      </w:hyperlink>
+    </w:p>
+    <w:p>
+      <w:r>
+        <w:t>provision.sh</w:t>
+      </w:r>
+    </w:p>
+    <w:p>
+      <w:hyperlink r:id="rId18" w:history="1">
+        <w:r>
+          <w:rPr>
+            <w:rStyle w:val="Hyperlink"/>
+          </w:rPr>
+          <w:t>https://raw.githubusercontent.com/AMIS-Services/sig-graalvm-quarkus-15082019/master/provision/provision.sh</w:t>
+        </w:r>
+      </w:hyperlink>
+    </w:p>
+    <w:p>
+      <w:r>
+        <w:t xml:space="preserve">The </w:t>
+      </w:r>
+      <w:proofErr w:type="spellStart"/>
+      <w:r>
+        <w:t>Vagrantfile</w:t>
+      </w:r>
+      <w:proofErr w:type="spellEnd"/>
+      <w:r>
         <w:t xml:space="preserve"> might have to be updated </w:t>
       </w:r>
       <w:r>
@@ -1616,7 +1681,13 @@
         <w:t>.</w:t>
       </w:r>
       <w:r>
-        <w:t xml:space="preserve"> As you can see, you can use </w:t>
+        <w:t xml:space="preserve"> As you can see</w:t>
+      </w:r>
+      <w:r>
+        <w:t xml:space="preserve"> in the provision.sh script</w:t>
+      </w:r>
+      <w:r>
+        <w:t xml:space="preserve">, you can use </w:t>
       </w:r>
       <w:proofErr w:type="spellStart"/>
       <w:r>
@@ -1625,1720 +1696,6 @@
       <w:proofErr w:type="spellEnd"/>
       <w:r>
         <w:t xml:space="preserve"> like any other JVM.</w:t>
-      </w:r>
-    </w:p>
-    <w:p>
-      <w:proofErr w:type="spellStart"/>
-      <w:r>
-        <w:t>Vagrantfile</w:t>
-      </w:r>
-      <w:proofErr w:type="spellEnd"/>
-    </w:p>
-    <w:p>
-      <w:pPr>
-        <w:pStyle w:val="Code"/>
-      </w:pPr>
-      <w:r>
-        <w:t>VAGRANTFILE_API_VERSION = "2"</w:t>
-      </w:r>
-    </w:p>
-    <w:p>
-      <w:pPr>
-        <w:pStyle w:val="Code"/>
-      </w:pPr>
-    </w:p>
-    <w:p>
-      <w:pPr>
-        <w:pStyle w:val="Code"/>
-      </w:pPr>
-      <w:r>
-        <w:t xml:space="preserve">unless </w:t>
-      </w:r>
-      <w:proofErr w:type="spellStart"/>
-      <w:r>
-        <w:t>Vagrant.has_plugin</w:t>
-      </w:r>
-      <w:proofErr w:type="spellEnd"/>
-      <w:r>
-        <w:t>?("vagrant-</w:t>
-      </w:r>
-      <w:proofErr w:type="spellStart"/>
-      <w:r>
-        <w:t>disksize</w:t>
-      </w:r>
-      <w:proofErr w:type="spellEnd"/>
-      <w:r>
-        <w:t>")</w:t>
-      </w:r>
-    </w:p>
-    <w:p>
-      <w:pPr>
-        <w:pStyle w:val="Code"/>
-      </w:pPr>
-      <w:r>
-        <w:t xml:space="preserve">  puts 'Installing vagrant-</w:t>
-      </w:r>
-      <w:proofErr w:type="spellStart"/>
-      <w:r>
-        <w:t>disksize</w:t>
-      </w:r>
-      <w:proofErr w:type="spellEnd"/>
-      <w:r>
-        <w:t xml:space="preserve"> Plugin...'</w:t>
-      </w:r>
-    </w:p>
-    <w:p>
-      <w:pPr>
-        <w:pStyle w:val="Code"/>
-      </w:pPr>
-      <w:r>
-        <w:t xml:space="preserve">  system('vagrant plugin install vagrant-</w:t>
-      </w:r>
-      <w:proofErr w:type="spellStart"/>
-      <w:r>
-        <w:t>disksize</w:t>
-      </w:r>
-      <w:proofErr w:type="spellEnd"/>
-      <w:r>
-        <w:t>')</w:t>
-      </w:r>
-    </w:p>
-    <w:p>
-      <w:pPr>
-        <w:pStyle w:val="Code"/>
-      </w:pPr>
-      <w:r>
-        <w:t>end</w:t>
-      </w:r>
-    </w:p>
-    <w:p>
-      <w:pPr>
-        <w:pStyle w:val="Code"/>
-      </w:pPr>
-    </w:p>
-    <w:p>
-      <w:pPr>
-        <w:pStyle w:val="Code"/>
-      </w:pPr>
-      <w:r>
-        <w:t xml:space="preserve">unless </w:t>
-      </w:r>
-      <w:proofErr w:type="spellStart"/>
-      <w:r>
-        <w:t>Vagrant.has_plugin</w:t>
-      </w:r>
-      <w:proofErr w:type="spellEnd"/>
-      <w:r>
-        <w:t>?("vagrant-</w:t>
-      </w:r>
-      <w:proofErr w:type="spellStart"/>
-      <w:r>
-        <w:t>vbguest</w:t>
-      </w:r>
-      <w:proofErr w:type="spellEnd"/>
-      <w:r>
-        <w:t>")</w:t>
-      </w:r>
-    </w:p>
-    <w:p>
-      <w:pPr>
-        <w:pStyle w:val="Code"/>
-      </w:pPr>
-      <w:r>
-        <w:t xml:space="preserve">  puts 'Installing vagrant-</w:t>
-      </w:r>
-      <w:proofErr w:type="spellStart"/>
-      <w:r>
-        <w:t>vbguest</w:t>
-      </w:r>
-      <w:proofErr w:type="spellEnd"/>
-      <w:r>
-        <w:t xml:space="preserve"> Plugin...'</w:t>
-      </w:r>
-    </w:p>
-    <w:p>
-      <w:pPr>
-        <w:pStyle w:val="Code"/>
-      </w:pPr>
-      <w:r>
-        <w:t xml:space="preserve">  system('vagrant plugin install vagrant-</w:t>
-      </w:r>
-      <w:proofErr w:type="spellStart"/>
-      <w:r>
-        <w:t>vbguest</w:t>
-      </w:r>
-      <w:proofErr w:type="spellEnd"/>
-      <w:r>
-        <w:t>')</w:t>
-      </w:r>
-    </w:p>
-    <w:p>
-      <w:pPr>
-        <w:pStyle w:val="Code"/>
-      </w:pPr>
-      <w:r>
-        <w:t>end</w:t>
-      </w:r>
-    </w:p>
-    <w:p>
-      <w:pPr>
-        <w:pStyle w:val="Code"/>
-      </w:pPr>
-    </w:p>
-    <w:p>
-      <w:pPr>
-        <w:pStyle w:val="Code"/>
-      </w:pPr>
-      <w:proofErr w:type="spellStart"/>
-      <w:r>
-        <w:t>Vagrant.configure</w:t>
-      </w:r>
-      <w:proofErr w:type="spellEnd"/>
-      <w:r>
-        <w:t>(VAGRANTFILE_API_VERSION) do |</w:t>
-      </w:r>
-      <w:proofErr w:type="spellStart"/>
-      <w:r>
-        <w:t>config</w:t>
-      </w:r>
-      <w:proofErr w:type="spellEnd"/>
-      <w:r>
-        <w:t>|</w:t>
-      </w:r>
-    </w:p>
-    <w:p>
-      <w:pPr>
-        <w:pStyle w:val="Code"/>
-      </w:pPr>
-    </w:p>
-    <w:p>
-      <w:pPr>
-        <w:pStyle w:val="Code"/>
-      </w:pPr>
-      <w:r>
-        <w:t xml:space="preserve">  </w:t>
-      </w:r>
-      <w:proofErr w:type="spellStart"/>
-      <w:r>
-        <w:t>config.vm.define</w:t>
-      </w:r>
-      <w:proofErr w:type="spellEnd"/>
-      <w:r>
-        <w:t xml:space="preserve"> "</w:t>
-      </w:r>
-      <w:proofErr w:type="spellStart"/>
-      <w:r>
-        <w:t>ubuntudev</w:t>
-      </w:r>
-      <w:proofErr w:type="spellEnd"/>
-      <w:r>
-        <w:t>" , primary: true do |</w:t>
-      </w:r>
-      <w:proofErr w:type="spellStart"/>
-      <w:r>
-        <w:t>ubuntudev</w:t>
-      </w:r>
-      <w:proofErr w:type="spellEnd"/>
-      <w:r>
-        <w:t>|</w:t>
-      </w:r>
-    </w:p>
-    <w:p>
-      <w:pPr>
-        <w:pStyle w:val="Code"/>
-      </w:pPr>
-      <w:r>
-        <w:t xml:space="preserve">  </w:t>
-      </w:r>
-      <w:proofErr w:type="spellStart"/>
-      <w:r>
-        <w:t>ubuntudev.vm.box</w:t>
-      </w:r>
-      <w:proofErr w:type="spellEnd"/>
-      <w:r>
-        <w:t xml:space="preserve"> = "</w:t>
-      </w:r>
-      <w:proofErr w:type="spellStart"/>
-      <w:r>
-        <w:t>ubuntu</w:t>
-      </w:r>
-      <w:proofErr w:type="spellEnd"/>
-      <w:r>
-        <w:t>/</w:t>
-      </w:r>
-      <w:r>
-        <w:t>bionic</w:t>
-      </w:r>
-      <w:r>
-        <w:t>64"</w:t>
-      </w:r>
-    </w:p>
-    <w:p>
-      <w:pPr>
-        <w:pStyle w:val="Code"/>
-      </w:pPr>
-      <w:r>
-        <w:t xml:space="preserve">  </w:t>
-      </w:r>
-      <w:proofErr w:type="spellStart"/>
-      <w:r>
-        <w:t>ubuntudev.vm.hostname</w:t>
-      </w:r>
-      <w:proofErr w:type="spellEnd"/>
-      <w:r>
-        <w:t xml:space="preserve"> = "</w:t>
-      </w:r>
-      <w:proofErr w:type="spellStart"/>
-      <w:r>
-        <w:t>ubuntudev</w:t>
-      </w:r>
-      <w:proofErr w:type="spellEnd"/>
-      <w:r>
-        <w:t>"</w:t>
-      </w:r>
-    </w:p>
-    <w:p>
-      <w:pPr>
-        <w:pStyle w:val="Code"/>
-      </w:pPr>
-      <w:r>
-        <w:t xml:space="preserve">  </w:t>
-      </w:r>
-      <w:proofErr w:type="spellStart"/>
-      <w:r>
-        <w:t>ubuntudev.disksize.size</w:t>
-      </w:r>
-      <w:proofErr w:type="spellEnd"/>
-      <w:r>
-        <w:t xml:space="preserve"> = '75GB'</w:t>
-      </w:r>
-    </w:p>
-    <w:p>
-      <w:pPr>
-        <w:pStyle w:val="Code"/>
-      </w:pPr>
-      <w:r>
-        <w:t xml:space="preserve">  </w:t>
-      </w:r>
-      <w:proofErr w:type="spellStart"/>
-      <w:r>
-        <w:t>ubuntudev.vbguest.auto_update</w:t>
-      </w:r>
-      <w:proofErr w:type="spellEnd"/>
-      <w:r>
-        <w:t xml:space="preserve"> = true</w:t>
-      </w:r>
-    </w:p>
-    <w:p>
-      <w:pPr>
-        <w:pStyle w:val="Code"/>
-      </w:pPr>
-      <w:r>
-        <w:t xml:space="preserve">  </w:t>
-      </w:r>
-    </w:p>
-    <w:p>
-      <w:pPr>
-        <w:pStyle w:val="Code"/>
-      </w:pPr>
-      <w:r>
-        <w:t xml:space="preserve">  </w:t>
-      </w:r>
-      <w:proofErr w:type="spellStart"/>
-      <w:r>
-        <w:t>ubuntudev.vm.provider</w:t>
-      </w:r>
-      <w:proofErr w:type="spellEnd"/>
-      <w:r>
-        <w:t xml:space="preserve"> :</w:t>
-      </w:r>
-      <w:proofErr w:type="spellStart"/>
-      <w:r>
-        <w:t>virtualbox</w:t>
-      </w:r>
-      <w:proofErr w:type="spellEnd"/>
-      <w:r>
-        <w:t xml:space="preserve"> do |</w:t>
-      </w:r>
-      <w:proofErr w:type="spellStart"/>
-      <w:r>
-        <w:t>vb</w:t>
-      </w:r>
-      <w:proofErr w:type="spellEnd"/>
-      <w:r>
-        <w:t>|</w:t>
-      </w:r>
-    </w:p>
-    <w:p>
-      <w:pPr>
-        <w:pStyle w:val="Code"/>
-      </w:pPr>
-      <w:r>
-        <w:tab/>
-        <w:t xml:space="preserve">  </w:t>
-      </w:r>
-      <w:proofErr w:type="spellStart"/>
-      <w:r>
-        <w:t>vb.default_nic_type</w:t>
-      </w:r>
-      <w:proofErr w:type="spellEnd"/>
-      <w:r>
-        <w:t xml:space="preserve"> = "Am79C973"</w:t>
-      </w:r>
-    </w:p>
-    <w:p>
-      <w:pPr>
-        <w:pStyle w:val="Code"/>
-      </w:pPr>
-      <w:r>
-        <w:tab/>
-        <w:t xml:space="preserve">  </w:t>
-      </w:r>
-      <w:proofErr w:type="spellStart"/>
-      <w:r>
-        <w:t>vb.customize</w:t>
-      </w:r>
-      <w:proofErr w:type="spellEnd"/>
-      <w:r>
-        <w:t xml:space="preserve"> ["</w:t>
-      </w:r>
-      <w:proofErr w:type="spellStart"/>
-      <w:r>
-        <w:t>modifyvm</w:t>
-      </w:r>
-      <w:proofErr w:type="spellEnd"/>
-      <w:r>
-        <w:t>"     , :id, "--memory", "16384"]</w:t>
-      </w:r>
-    </w:p>
-    <w:p>
-      <w:pPr>
-        <w:pStyle w:val="Code"/>
-      </w:pPr>
-      <w:r>
-        <w:t xml:space="preserve">      </w:t>
-      </w:r>
-      <w:proofErr w:type="spellStart"/>
-      <w:r>
-        <w:t>vb.customize</w:t>
-      </w:r>
-      <w:proofErr w:type="spellEnd"/>
-      <w:r>
-        <w:t xml:space="preserve"> ["</w:t>
-      </w:r>
-      <w:proofErr w:type="spellStart"/>
-      <w:r>
-        <w:t>modifyvm</w:t>
-      </w:r>
-      <w:proofErr w:type="spellEnd"/>
-      <w:r>
-        <w:t>"     , :id, "--name"  , "Ubuntu Dev"]</w:t>
-      </w:r>
-    </w:p>
-    <w:p>
-      <w:pPr>
-        <w:pStyle w:val="Code"/>
-      </w:pPr>
-      <w:r>
-        <w:t xml:space="preserve">      </w:t>
-      </w:r>
-      <w:proofErr w:type="spellStart"/>
-      <w:r>
-        <w:t>vb.customize</w:t>
-      </w:r>
-      <w:proofErr w:type="spellEnd"/>
-      <w:r>
-        <w:t xml:space="preserve"> ["</w:t>
-      </w:r>
-      <w:proofErr w:type="spellStart"/>
-      <w:r>
-        <w:t>modifyvm</w:t>
-      </w:r>
-      <w:proofErr w:type="spellEnd"/>
-      <w:r>
-        <w:t>"     , :id, "--</w:t>
-      </w:r>
-      <w:proofErr w:type="spellStart"/>
-      <w:r>
-        <w:t>cpus</w:t>
-      </w:r>
-      <w:proofErr w:type="spellEnd"/>
-      <w:r>
-        <w:t>"  , 6]</w:t>
-      </w:r>
-    </w:p>
-    <w:p>
-      <w:pPr>
-        <w:pStyle w:val="Code"/>
-      </w:pPr>
-      <w:r>
-        <w:tab/>
-        <w:t xml:space="preserve">  </w:t>
-      </w:r>
-      <w:proofErr w:type="spellStart"/>
-      <w:r>
-        <w:t>vb.customize</w:t>
-      </w:r>
-      <w:proofErr w:type="spellEnd"/>
-      <w:r>
-        <w:t xml:space="preserve"> ["</w:t>
-      </w:r>
-      <w:proofErr w:type="spellStart"/>
-      <w:r>
-        <w:t>modifyvm</w:t>
-      </w:r>
-      <w:proofErr w:type="spellEnd"/>
-      <w:r>
-        <w:t>"     , :id, "--</w:t>
-      </w:r>
-      <w:proofErr w:type="spellStart"/>
-      <w:r>
-        <w:t>clipboard","bidirectional</w:t>
-      </w:r>
-      <w:proofErr w:type="spellEnd"/>
-      <w:r>
-        <w:t>"]</w:t>
-      </w:r>
-    </w:p>
-    <w:p>
-      <w:pPr>
-        <w:pStyle w:val="Code"/>
-      </w:pPr>
-      <w:r>
-        <w:tab/>
-        <w:t xml:space="preserve">  </w:t>
-      </w:r>
-      <w:proofErr w:type="spellStart"/>
-      <w:r>
-        <w:t>vb.customize</w:t>
-      </w:r>
-      <w:proofErr w:type="spellEnd"/>
-      <w:r>
-        <w:t xml:space="preserve"> ["</w:t>
-      </w:r>
-      <w:proofErr w:type="spellStart"/>
-      <w:r>
-        <w:t>modifyvm</w:t>
-      </w:r>
-      <w:proofErr w:type="spellEnd"/>
-      <w:r>
-        <w:t>"     , :id, "--vram","16"]</w:t>
-      </w:r>
-    </w:p>
-    <w:p>
-      <w:pPr>
-        <w:pStyle w:val="Code"/>
-      </w:pPr>
-      <w:r>
-        <w:t xml:space="preserve">  end</w:t>
-      </w:r>
-    </w:p>
-    <w:p>
-      <w:pPr>
-        <w:pStyle w:val="Code"/>
-      </w:pPr>
-      <w:r>
-        <w:tab/>
-      </w:r>
-    </w:p>
-    <w:p>
-      <w:pPr>
-        <w:pStyle w:val="Code"/>
-      </w:pPr>
-      <w:r>
-        <w:t xml:space="preserve">  #this starts provisioning the machine</w:t>
-      </w:r>
-    </w:p>
-    <w:p>
-      <w:pPr>
-        <w:pStyle w:val="Code"/>
-      </w:pPr>
-      <w:r>
-        <w:t xml:space="preserve">  </w:t>
-      </w:r>
-      <w:proofErr w:type="spellStart"/>
-      <w:r>
-        <w:t>ubuntudev.vm.provision</w:t>
-      </w:r>
-      <w:proofErr w:type="spellEnd"/>
-      <w:r>
-        <w:t xml:space="preserve"> :shell, path: "</w:t>
-      </w:r>
-      <w:proofErr w:type="spellStart"/>
-      <w:r>
-        <w:t>provision.sh</w:t>
-      </w:r>
-      <w:proofErr w:type="spellEnd"/>
-      <w:r>
-        <w:t>"</w:t>
-      </w:r>
-    </w:p>
-    <w:p>
-      <w:pPr>
-        <w:pStyle w:val="Code"/>
-      </w:pPr>
-      <w:r>
-        <w:t xml:space="preserve">  end</w:t>
-      </w:r>
-    </w:p>
-    <w:p>
-      <w:pPr>
-        <w:pStyle w:val="Code"/>
-      </w:pPr>
-      <w:r>
-        <w:t>end</w:t>
-      </w:r>
-    </w:p>
-    <w:p>
-      <w:r>
-        <w:t>provision.sh</w:t>
-      </w:r>
-    </w:p>
-    <w:p>
-      <w:pPr>
-        <w:pStyle w:val="Code"/>
-      </w:pPr>
-      <w:r>
-        <w:t>#Desktop</w:t>
-      </w:r>
-    </w:p>
-    <w:p>
-      <w:pPr>
-        <w:pStyle w:val="Code"/>
-      </w:pPr>
-      <w:r>
-        <w:t>curl -</w:t>
-      </w:r>
-      <w:proofErr w:type="spellStart"/>
-      <w:r>
-        <w:t>fsSL</w:t>
-      </w:r>
-      <w:proofErr w:type="spellEnd"/>
-      <w:r>
-        <w:t xml:space="preserve"> https://download.docker.com/linux/ubuntu/gpg | </w:t>
-      </w:r>
-      <w:proofErr w:type="spellStart"/>
-      <w:r>
-        <w:t>sudo</w:t>
-      </w:r>
-      <w:proofErr w:type="spellEnd"/>
-      <w:r>
-        <w:t xml:space="preserve"> apt-key add -</w:t>
-      </w:r>
-    </w:p>
-    <w:p>
-      <w:pPr>
-        <w:pStyle w:val="Code"/>
-      </w:pPr>
-      <w:r>
-        <w:t xml:space="preserve">apt-cache policy </w:t>
-      </w:r>
-      <w:proofErr w:type="spellStart"/>
-      <w:r>
-        <w:t>docker-ce</w:t>
-      </w:r>
-      <w:proofErr w:type="spellEnd"/>
-    </w:p>
-    <w:p>
-      <w:pPr>
-        <w:pStyle w:val="Code"/>
-      </w:pPr>
-    </w:p>
-    <w:p>
-      <w:pPr>
-        <w:pStyle w:val="Code"/>
-      </w:pPr>
-      <w:r>
-        <w:t>add-apt-repository "deb [arch=amd64] https://download.docker.com/linux/ubuntu bionic stable"</w:t>
-      </w:r>
-    </w:p>
-    <w:p>
-      <w:pPr>
-        <w:pStyle w:val="Code"/>
-      </w:pPr>
-      <w:r>
-        <w:t>export DEBIAN_FRONTEND=noninteractive</w:t>
-      </w:r>
-    </w:p>
-    <w:p>
-      <w:pPr>
-        <w:pStyle w:val="Code"/>
-      </w:pPr>
-    </w:p>
-    <w:p>
-      <w:pPr>
-        <w:pStyle w:val="Code"/>
-      </w:pPr>
-      <w:r>
-        <w:t>apt-get update</w:t>
-      </w:r>
-    </w:p>
-    <w:p>
-      <w:pPr>
-        <w:pStyle w:val="Code"/>
-      </w:pPr>
-      <w:r>
-        <w:t xml:space="preserve">apt-get -y install terminator </w:t>
-      </w:r>
-      <w:proofErr w:type="spellStart"/>
-      <w:r>
-        <w:t>firefox</w:t>
-      </w:r>
-      <w:proofErr w:type="spellEnd"/>
-      <w:r>
-        <w:t xml:space="preserve"> </w:t>
-      </w:r>
-      <w:proofErr w:type="spellStart"/>
-      <w:r>
-        <w:t>jq</w:t>
-      </w:r>
-      <w:proofErr w:type="spellEnd"/>
-      <w:r>
-        <w:t xml:space="preserve"> aptitude apt-transport-https ca-certificates gnupg2 curl software-properties-common </w:t>
-      </w:r>
-      <w:proofErr w:type="spellStart"/>
-      <w:r>
-        <w:t>docker-ce</w:t>
-      </w:r>
-      <w:proofErr w:type="spellEnd"/>
-      <w:r>
-        <w:t xml:space="preserve"> </w:t>
-      </w:r>
-      <w:proofErr w:type="spellStart"/>
-      <w:r>
-        <w:t>docker</w:t>
-      </w:r>
-      <w:proofErr w:type="spellEnd"/>
-      <w:r>
-        <w:t xml:space="preserve">-compose libxss1 libgconf2-4 evince </w:t>
-      </w:r>
-      <w:proofErr w:type="spellStart"/>
-      <w:r>
-        <w:t>socat</w:t>
-      </w:r>
-      <w:proofErr w:type="spellEnd"/>
-      <w:r>
-        <w:t xml:space="preserve"> maven openjdk-8-jdk build-essential </w:t>
-      </w:r>
-      <w:proofErr w:type="spellStart"/>
-      <w:r>
-        <w:t>libz</w:t>
-      </w:r>
-      <w:proofErr w:type="spellEnd"/>
-      <w:r>
-        <w:t>-dev</w:t>
-      </w:r>
-    </w:p>
-    <w:p>
-      <w:pPr>
-        <w:pStyle w:val="Code"/>
-      </w:pPr>
-      <w:r>
-        <w:t xml:space="preserve">aptitude -y install --without-recommends ubuntu-desktop </w:t>
-      </w:r>
-    </w:p>
-    <w:p>
-      <w:pPr>
-        <w:pStyle w:val="Code"/>
-      </w:pPr>
-      <w:r>
-        <w:t>#Fix root not allowed to start X-window</w:t>
-      </w:r>
-    </w:p>
-    <w:p>
-      <w:pPr>
-        <w:pStyle w:val="Code"/>
-      </w:pPr>
-      <w:proofErr w:type="spellStart"/>
-      <w:r>
-        <w:t>xhost</w:t>
-      </w:r>
-      <w:proofErr w:type="spellEnd"/>
-      <w:r>
-        <w:t xml:space="preserve"> </w:t>
-      </w:r>
-      <w:proofErr w:type="spellStart"/>
-      <w:r>
-        <w:t>local:root</w:t>
-      </w:r>
-      <w:proofErr w:type="spellEnd"/>
-    </w:p>
-    <w:p>
-      <w:pPr>
-        <w:pStyle w:val="Code"/>
-      </w:pPr>
-    </w:p>
-    <w:p>
-      <w:pPr>
-        <w:pStyle w:val="Code"/>
-      </w:pPr>
-      <w:r>
-        <w:t>#developer user</w:t>
-      </w:r>
-    </w:p>
-    <w:p>
-      <w:pPr>
-        <w:pStyle w:val="Code"/>
-      </w:pPr>
-      <w:proofErr w:type="spellStart"/>
-      <w:r>
-        <w:t>useradd</w:t>
-      </w:r>
-      <w:proofErr w:type="spellEnd"/>
-      <w:r>
-        <w:t xml:space="preserve"> -d /home/developer -m developer</w:t>
-      </w:r>
-    </w:p>
-    <w:p>
-      <w:pPr>
-        <w:pStyle w:val="Code"/>
-      </w:pPr>
-      <w:r>
-        <w:t>echo -e "Welcome01\nWelcome01" | passwd developer</w:t>
-      </w:r>
-    </w:p>
-    <w:p>
-      <w:pPr>
-        <w:pStyle w:val="Code"/>
-      </w:pPr>
-      <w:proofErr w:type="spellStart"/>
-      <w:r>
-        <w:t>usermod</w:t>
-      </w:r>
-      <w:proofErr w:type="spellEnd"/>
-      <w:r>
-        <w:t xml:space="preserve"> -a -G </w:t>
-      </w:r>
-      <w:proofErr w:type="spellStart"/>
-      <w:r>
-        <w:t>vboxsf</w:t>
-      </w:r>
-      <w:proofErr w:type="spellEnd"/>
-      <w:r>
-        <w:t xml:space="preserve"> developer</w:t>
-      </w:r>
-    </w:p>
-    <w:p>
-      <w:pPr>
-        <w:pStyle w:val="Code"/>
-      </w:pPr>
-      <w:proofErr w:type="spellStart"/>
-      <w:r>
-        <w:t>usermod</w:t>
-      </w:r>
-      <w:proofErr w:type="spellEnd"/>
-      <w:r>
-        <w:t xml:space="preserve"> -a -G </w:t>
-      </w:r>
-      <w:proofErr w:type="spellStart"/>
-      <w:r>
-        <w:t>docker</w:t>
-      </w:r>
-      <w:proofErr w:type="spellEnd"/>
-      <w:r>
-        <w:t xml:space="preserve"> developer</w:t>
-      </w:r>
-    </w:p>
-    <w:p>
-      <w:pPr>
-        <w:pStyle w:val="Code"/>
-      </w:pPr>
-      <w:proofErr w:type="spellStart"/>
-      <w:r>
-        <w:t>usermod</w:t>
-      </w:r>
-      <w:proofErr w:type="spellEnd"/>
-      <w:r>
-        <w:t xml:space="preserve"> -a -G </w:t>
-      </w:r>
-      <w:proofErr w:type="spellStart"/>
-      <w:r>
-        <w:t>sudo</w:t>
-      </w:r>
-      <w:proofErr w:type="spellEnd"/>
-      <w:r>
-        <w:t xml:space="preserve"> developer</w:t>
-      </w:r>
-    </w:p>
-    <w:p>
-      <w:pPr>
-        <w:pStyle w:val="Code"/>
-      </w:pPr>
-      <w:proofErr w:type="spellStart"/>
-      <w:r>
-        <w:t>usermod</w:t>
-      </w:r>
-      <w:proofErr w:type="spellEnd"/>
-      <w:r>
-        <w:t xml:space="preserve"> --shell /bin/bash developer</w:t>
-      </w:r>
-    </w:p>
-    <w:p>
-      <w:pPr>
-        <w:pStyle w:val="Code"/>
-      </w:pPr>
-    </w:p>
-    <w:p>
-      <w:pPr>
-        <w:pStyle w:val="Code"/>
-      </w:pPr>
-      <w:r>
-        <w:t>#Fix screen flickering issue</w:t>
-      </w:r>
-    </w:p>
-    <w:p>
-      <w:pPr>
-        <w:pStyle w:val="Code"/>
-      </w:pPr>
-      <w:proofErr w:type="spellStart"/>
-      <w:r>
-        <w:t>perl</w:t>
-      </w:r>
-      <w:proofErr w:type="spellEnd"/>
-      <w:r>
-        <w:t xml:space="preserve"> -e '$^I=".</w:t>
-      </w:r>
-      <w:proofErr w:type="spellStart"/>
-      <w:r>
-        <w:t>backup";while</w:t>
-      </w:r>
-      <w:proofErr w:type="spellEnd"/>
-      <w:r>
-        <w:t>(&lt;&gt;){s/#(</w:t>
-      </w:r>
-      <w:proofErr w:type="spellStart"/>
-      <w:r>
-        <w:t>WaylandEnable</w:t>
-      </w:r>
-      <w:proofErr w:type="spellEnd"/>
-      <w:r>
-        <w:t>=false)/$1/;print;}' /</w:t>
-      </w:r>
-      <w:proofErr w:type="spellStart"/>
-      <w:r>
-        <w:t>etc</w:t>
-      </w:r>
-      <w:proofErr w:type="spellEnd"/>
-      <w:r>
-        <w:t>/gdm3/</w:t>
-      </w:r>
-      <w:proofErr w:type="spellStart"/>
-      <w:r>
-        <w:t>custom.conf</w:t>
-      </w:r>
-      <w:proofErr w:type="spellEnd"/>
-    </w:p>
-    <w:p>
-      <w:pPr>
-        <w:pStyle w:val="Code"/>
-      </w:pPr>
-    </w:p>
-    <w:p>
-      <w:pPr>
-        <w:pStyle w:val="Code"/>
-      </w:pPr>
-      <w:r>
-        <w:t>#Hide vagrant</w:t>
-      </w:r>
-    </w:p>
-    <w:p>
-      <w:pPr>
-        <w:pStyle w:val="Code"/>
-      </w:pPr>
-      <w:r>
-        <w:t>echo '[User]' &gt; /</w:t>
-      </w:r>
-      <w:proofErr w:type="spellStart"/>
-      <w:r>
-        <w:t>var</w:t>
-      </w:r>
-      <w:proofErr w:type="spellEnd"/>
-      <w:r>
-        <w:t>/lib/</w:t>
-      </w:r>
-      <w:proofErr w:type="spellStart"/>
-      <w:r>
-        <w:t>AccountsService</w:t>
-      </w:r>
-      <w:proofErr w:type="spellEnd"/>
-      <w:r>
-        <w:t>/users/vagrant</w:t>
-      </w:r>
-    </w:p>
-    <w:p>
-      <w:pPr>
-        <w:pStyle w:val="Code"/>
-      </w:pPr>
-      <w:r>
-        <w:t>echo '</w:t>
-      </w:r>
-      <w:proofErr w:type="spellStart"/>
-      <w:r>
-        <w:t>SystemAccount</w:t>
-      </w:r>
-      <w:proofErr w:type="spellEnd"/>
-      <w:r>
-        <w:t>=true' &gt;&gt; /</w:t>
-      </w:r>
-      <w:proofErr w:type="spellStart"/>
-      <w:r>
-        <w:t>var</w:t>
-      </w:r>
-      <w:proofErr w:type="spellEnd"/>
-      <w:r>
-        <w:t>/lib/</w:t>
-      </w:r>
-      <w:proofErr w:type="spellStart"/>
-      <w:r>
-        <w:t>AccountsService</w:t>
-      </w:r>
-      <w:proofErr w:type="spellEnd"/>
-      <w:r>
-        <w:t>/users/vagrant</w:t>
-      </w:r>
-    </w:p>
-    <w:p>
-      <w:pPr>
-        <w:pStyle w:val="Code"/>
-      </w:pPr>
-    </w:p>
-    <w:p>
-      <w:pPr>
-        <w:pStyle w:val="Code"/>
-      </w:pPr>
-      <w:proofErr w:type="spellStart"/>
-      <w:r>
-        <w:t>cp</w:t>
-      </w:r>
-      <w:proofErr w:type="spellEnd"/>
-      <w:r>
-        <w:t xml:space="preserve"> /</w:t>
-      </w:r>
-      <w:proofErr w:type="spellStart"/>
-      <w:r>
-        <w:t>etc</w:t>
-      </w:r>
-      <w:proofErr w:type="spellEnd"/>
-      <w:r>
-        <w:t>/</w:t>
-      </w:r>
-      <w:proofErr w:type="spellStart"/>
-      <w:r>
-        <w:t>sudoers.d</w:t>
-      </w:r>
-      <w:proofErr w:type="spellEnd"/>
-      <w:r>
-        <w:t>/vagrant /</w:t>
-      </w:r>
-      <w:proofErr w:type="spellStart"/>
-      <w:r>
-        <w:t>etc</w:t>
-      </w:r>
-      <w:proofErr w:type="spellEnd"/>
-      <w:r>
-        <w:t>/</w:t>
-      </w:r>
-      <w:proofErr w:type="spellStart"/>
-      <w:r>
-        <w:t>sudoers.d</w:t>
-      </w:r>
-      <w:proofErr w:type="spellEnd"/>
-      <w:r>
-        <w:t>/developer</w:t>
-      </w:r>
-    </w:p>
-    <w:p>
-      <w:pPr>
-        <w:pStyle w:val="Code"/>
-      </w:pPr>
-      <w:proofErr w:type="spellStart"/>
-      <w:r>
-        <w:t>sed</w:t>
-      </w:r>
-      <w:proofErr w:type="spellEnd"/>
-      <w:r>
-        <w:t xml:space="preserve"> -</w:t>
-      </w:r>
-      <w:proofErr w:type="spellStart"/>
-      <w:r>
-        <w:t>i</w:t>
-      </w:r>
-      <w:proofErr w:type="spellEnd"/>
-      <w:r>
-        <w:t xml:space="preserve"> 's/vagrant/developer/g' /</w:t>
-      </w:r>
-      <w:proofErr w:type="spellStart"/>
-      <w:r>
-        <w:t>etc</w:t>
-      </w:r>
-      <w:proofErr w:type="spellEnd"/>
-      <w:r>
-        <w:t>/</w:t>
-      </w:r>
-      <w:proofErr w:type="spellStart"/>
-      <w:r>
-        <w:t>sudoers.d</w:t>
-      </w:r>
-      <w:proofErr w:type="spellEnd"/>
-      <w:r>
-        <w:t>/developer</w:t>
-      </w:r>
-    </w:p>
-    <w:p>
-      <w:pPr>
-        <w:pStyle w:val="Code"/>
-      </w:pPr>
-    </w:p>
-    <w:p>
-      <w:pPr>
-        <w:pStyle w:val="Code"/>
-      </w:pPr>
-      <w:r>
-        <w:t>#Install Eclipse</w:t>
-      </w:r>
-    </w:p>
-    <w:p>
-      <w:pPr>
-        <w:pStyle w:val="Code"/>
-      </w:pPr>
-      <w:r>
-        <w:t>snap install --classic eclipse</w:t>
-      </w:r>
-    </w:p>
-    <w:p>
-      <w:pPr>
-        <w:pStyle w:val="Code"/>
-      </w:pPr>
-    </w:p>
-    <w:p>
-      <w:pPr>
-        <w:pStyle w:val="Code"/>
-      </w:pPr>
-      <w:r>
-        <w:t xml:space="preserve">#Install </w:t>
-      </w:r>
-      <w:proofErr w:type="spellStart"/>
-      <w:r>
-        <w:t>GraalVM</w:t>
-      </w:r>
-      <w:proofErr w:type="spellEnd"/>
-      <w:r>
-        <w:t>. Based on https://gist.github.com/ricardozanini/fa65e485251913e1467837b1c5a8ed28</w:t>
-      </w:r>
-    </w:p>
-    <w:p>
-      <w:pPr>
-        <w:pStyle w:val="Code"/>
-        <w:rPr>
-          <w:lang w:val="nl-NL"/>
-        </w:rPr>
-      </w:pPr>
-      <w:r>
-        <w:rPr>
-          <w:lang w:val="nl-NL"/>
-        </w:rPr>
-        <w:t>wget https://github.com/oracle/graal/releases/download/vm-19.1.1/graalvm-ce-linux-amd64-19.1.1.tar.gz  -O /tmp/graalvm.tar.gz</w:t>
-      </w:r>
-    </w:p>
-    <w:p>
-      <w:pPr>
-        <w:pStyle w:val="Code"/>
-        <w:rPr>
-          <w:lang w:val="nl-NL"/>
-        </w:rPr>
-      </w:pPr>
-      <w:r>
-        <w:rPr>
-          <w:lang w:val="nl-NL"/>
-        </w:rPr>
-        <w:t xml:space="preserve">tar -xvzf /tmp/graalvm.tar.gz </w:t>
-      </w:r>
-    </w:p>
-    <w:p>
-      <w:pPr>
-        <w:pStyle w:val="Code"/>
-      </w:pPr>
-      <w:r>
-        <w:t>mv graalvm-ce-19.1.1 /</w:t>
-      </w:r>
-      <w:proofErr w:type="spellStart"/>
-      <w:r>
-        <w:t>usr</w:t>
-      </w:r>
-      <w:proofErr w:type="spellEnd"/>
-      <w:r>
-        <w:t>/lib/</w:t>
-      </w:r>
-      <w:proofErr w:type="spellStart"/>
-      <w:r>
-        <w:t>jvm</w:t>
-      </w:r>
-      <w:proofErr w:type="spellEnd"/>
-      <w:r>
-        <w:t>/</w:t>
-      </w:r>
-    </w:p>
-    <w:p>
-      <w:pPr>
-        <w:pStyle w:val="Code"/>
-      </w:pPr>
-      <w:r>
-        <w:t>ln -s /</w:t>
-      </w:r>
-      <w:proofErr w:type="spellStart"/>
-      <w:r>
-        <w:t>usr</w:t>
-      </w:r>
-      <w:proofErr w:type="spellEnd"/>
-      <w:r>
-        <w:t>/lib/</w:t>
-      </w:r>
-      <w:proofErr w:type="spellStart"/>
-      <w:r>
-        <w:t>jvm</w:t>
-      </w:r>
-      <w:proofErr w:type="spellEnd"/>
-      <w:r>
-        <w:t>/graalvm-ce-19.1.1 /</w:t>
-      </w:r>
-      <w:proofErr w:type="spellStart"/>
-      <w:r>
-        <w:t>usr</w:t>
-      </w:r>
-      <w:proofErr w:type="spellEnd"/>
-      <w:r>
-        <w:t>/lib/</w:t>
-      </w:r>
-      <w:proofErr w:type="spellStart"/>
-      <w:r>
-        <w:t>jvm</w:t>
-      </w:r>
-      <w:proofErr w:type="spellEnd"/>
-      <w:r>
-        <w:t>/</w:t>
-      </w:r>
-      <w:proofErr w:type="spellStart"/>
-      <w:r>
-        <w:t>graalvm</w:t>
-      </w:r>
-      <w:proofErr w:type="spellEnd"/>
-    </w:p>
-    <w:p>
-      <w:pPr>
-        <w:pStyle w:val="Code"/>
-      </w:pPr>
-      <w:r>
-        <w:t>update-alternatives --install /</w:t>
-      </w:r>
-      <w:proofErr w:type="spellStart"/>
-      <w:r>
-        <w:t>usr</w:t>
-      </w:r>
-      <w:proofErr w:type="spellEnd"/>
-      <w:r>
-        <w:t>/bin/java java /</w:t>
-      </w:r>
-      <w:proofErr w:type="spellStart"/>
-      <w:r>
-        <w:t>usr</w:t>
-      </w:r>
-      <w:proofErr w:type="spellEnd"/>
-      <w:r>
-        <w:t>/lib/</w:t>
-      </w:r>
-      <w:proofErr w:type="spellStart"/>
-      <w:r>
-        <w:t>jvm</w:t>
-      </w:r>
-      <w:proofErr w:type="spellEnd"/>
-      <w:r>
-        <w:t>/</w:t>
-      </w:r>
-      <w:proofErr w:type="spellStart"/>
-      <w:r>
-        <w:t>graalvm</w:t>
-      </w:r>
-      <w:proofErr w:type="spellEnd"/>
-      <w:r>
-        <w:t>/bin/java 1</w:t>
-      </w:r>
-    </w:p>
-    <w:p>
-      <w:pPr>
-        <w:pStyle w:val="Code"/>
-      </w:pPr>
-      <w:r>
-        <w:t>update-alternatives --install /</w:t>
-      </w:r>
-      <w:proofErr w:type="spellStart"/>
-      <w:r>
-        <w:t>usr</w:t>
-      </w:r>
-      <w:proofErr w:type="spellEnd"/>
-      <w:r>
-        <w:t>/bin/</w:t>
-      </w:r>
-      <w:proofErr w:type="spellStart"/>
-      <w:r>
-        <w:t>javac</w:t>
-      </w:r>
-      <w:proofErr w:type="spellEnd"/>
-      <w:r>
-        <w:t xml:space="preserve"> </w:t>
-      </w:r>
-      <w:proofErr w:type="spellStart"/>
-      <w:r>
-        <w:t>javac</w:t>
-      </w:r>
-      <w:proofErr w:type="spellEnd"/>
-      <w:r>
-        <w:t xml:space="preserve"> /</w:t>
-      </w:r>
-      <w:proofErr w:type="spellStart"/>
-      <w:r>
-        <w:t>usr</w:t>
-      </w:r>
-      <w:proofErr w:type="spellEnd"/>
-      <w:r>
-        <w:t>/lib/</w:t>
-      </w:r>
-      <w:proofErr w:type="spellStart"/>
-      <w:r>
-        <w:t>jvm</w:t>
-      </w:r>
-      <w:proofErr w:type="spellEnd"/>
-      <w:r>
-        <w:t>/</w:t>
-      </w:r>
-      <w:proofErr w:type="spellStart"/>
-      <w:r>
-        <w:t>graalvm</w:t>
-      </w:r>
-      <w:proofErr w:type="spellEnd"/>
-      <w:r>
-        <w:t>/bin/</w:t>
-      </w:r>
-      <w:proofErr w:type="spellStart"/>
-      <w:r>
-        <w:t>javac</w:t>
-      </w:r>
-      <w:proofErr w:type="spellEnd"/>
-      <w:r>
-        <w:t xml:space="preserve"> 1</w:t>
-      </w:r>
-    </w:p>
-    <w:p>
-      <w:pPr>
-        <w:pStyle w:val="Code"/>
-      </w:pPr>
-      <w:r>
-        <w:t>update-alternatives --set java /</w:t>
-      </w:r>
-      <w:proofErr w:type="spellStart"/>
-      <w:r>
-        <w:t>usr</w:t>
-      </w:r>
-      <w:proofErr w:type="spellEnd"/>
-      <w:r>
-        <w:t>/lib/</w:t>
-      </w:r>
-      <w:proofErr w:type="spellStart"/>
-      <w:r>
-        <w:t>jvm</w:t>
-      </w:r>
-      <w:proofErr w:type="spellEnd"/>
-      <w:r>
-        <w:t>/</w:t>
-      </w:r>
-      <w:proofErr w:type="spellStart"/>
-      <w:r>
-        <w:t>graalvm</w:t>
-      </w:r>
-      <w:proofErr w:type="spellEnd"/>
-      <w:r>
-        <w:t>/bin/java</w:t>
-      </w:r>
-    </w:p>
-    <w:p>
-      <w:pPr>
-        <w:pStyle w:val="Code"/>
-      </w:pPr>
-      <w:r>
-        <w:t xml:space="preserve">update-alternatives --set </w:t>
-      </w:r>
-      <w:proofErr w:type="spellStart"/>
-      <w:r>
-        <w:t>javac</w:t>
-      </w:r>
-      <w:proofErr w:type="spellEnd"/>
-      <w:r>
-        <w:t xml:space="preserve"> /</w:t>
-      </w:r>
-      <w:proofErr w:type="spellStart"/>
-      <w:r>
-        <w:t>usr</w:t>
-      </w:r>
-      <w:proofErr w:type="spellEnd"/>
-      <w:r>
-        <w:t>/lib/</w:t>
-      </w:r>
-      <w:proofErr w:type="spellStart"/>
-      <w:r>
-        <w:t>jvm</w:t>
-      </w:r>
-      <w:proofErr w:type="spellEnd"/>
-      <w:r>
-        <w:t>/</w:t>
-      </w:r>
-      <w:proofErr w:type="spellStart"/>
-      <w:r>
-        <w:t>graalvm</w:t>
-      </w:r>
-      <w:proofErr w:type="spellEnd"/>
-      <w:r>
-        <w:t>/bin/</w:t>
-      </w:r>
-      <w:proofErr w:type="spellStart"/>
-      <w:r>
-        <w:t>javac</w:t>
-      </w:r>
-      <w:proofErr w:type="spellEnd"/>
-    </w:p>
-    <w:p>
-      <w:pPr>
-        <w:pStyle w:val="Code"/>
-      </w:pPr>
-      <w:proofErr w:type="spellStart"/>
-      <w:r>
-        <w:t>rm</w:t>
-      </w:r>
-      <w:proofErr w:type="spellEnd"/>
-      <w:r>
-        <w:t xml:space="preserve"> -f /</w:t>
-      </w:r>
-      <w:proofErr w:type="spellStart"/>
-      <w:r>
-        <w:t>tmp</w:t>
-      </w:r>
-      <w:proofErr w:type="spellEnd"/>
-      <w:r>
-        <w:t>/</w:t>
-      </w:r>
-      <w:proofErr w:type="spellStart"/>
-      <w:r>
-        <w:t>graalvm.tar.gz</w:t>
-      </w:r>
-      <w:proofErr w:type="spellEnd"/>
-    </w:p>
-    <w:p>
-      <w:pPr>
-        <w:pStyle w:val="Code"/>
-      </w:pPr>
-    </w:p>
-    <w:p>
-      <w:pPr>
-        <w:pStyle w:val="Code"/>
-      </w:pPr>
-      <w:r>
-        <w:t>#Install native image tool</w:t>
-      </w:r>
-    </w:p>
-    <w:p>
-      <w:pPr>
-        <w:pStyle w:val="Code"/>
-      </w:pPr>
-      <w:r>
-        <w:t>/</w:t>
-      </w:r>
-      <w:proofErr w:type="spellStart"/>
-      <w:r>
-        <w:t>usr</w:t>
-      </w:r>
-      <w:proofErr w:type="spellEnd"/>
-      <w:r>
-        <w:t>/lib/</w:t>
-      </w:r>
-      <w:proofErr w:type="spellStart"/>
-      <w:r>
-        <w:t>jvm</w:t>
-      </w:r>
-      <w:proofErr w:type="spellEnd"/>
-      <w:r>
-        <w:t>/graalvm-ce-19.1.1/bin/</w:t>
-      </w:r>
-      <w:proofErr w:type="spellStart"/>
-      <w:r>
-        <w:t>gu</w:t>
-      </w:r>
-      <w:proofErr w:type="spellEnd"/>
-      <w:r>
-        <w:t xml:space="preserve"> install native-image</w:t>
-      </w:r>
-    </w:p>
-    <w:p>
-      <w:pPr>
-        <w:pStyle w:val="Code"/>
-      </w:pPr>
-    </w:p>
-    <w:p>
-      <w:pPr>
-        <w:pStyle w:val="Code"/>
-      </w:pPr>
-      <w:r>
-        <w:t>#Set GRAALVM_HOME</w:t>
-      </w:r>
-    </w:p>
-    <w:p>
-      <w:pPr>
-        <w:pStyle w:val="Code"/>
-      </w:pPr>
-      <w:r>
-        <w:t>echo 'export GRAALVM_HOME=/</w:t>
-      </w:r>
-      <w:proofErr w:type="spellStart"/>
-      <w:r>
-        <w:t>usr</w:t>
-      </w:r>
-      <w:proofErr w:type="spellEnd"/>
-      <w:r>
-        <w:t>/lib/</w:t>
-      </w:r>
-      <w:proofErr w:type="spellStart"/>
-      <w:r>
-        <w:t>jvm</w:t>
-      </w:r>
-      <w:proofErr w:type="spellEnd"/>
-      <w:r>
-        <w:t>/</w:t>
-      </w:r>
-      <w:proofErr w:type="spellStart"/>
-      <w:r>
-        <w:t>graalvm</w:t>
-      </w:r>
-      <w:proofErr w:type="spellEnd"/>
-      <w:r>
-        <w:t>' &gt; /</w:t>
-      </w:r>
-      <w:proofErr w:type="spellStart"/>
-      <w:r>
-        <w:t>etc</w:t>
-      </w:r>
-      <w:proofErr w:type="spellEnd"/>
-      <w:r>
-        <w:t>/</w:t>
-      </w:r>
-      <w:proofErr w:type="spellStart"/>
-      <w:r>
-        <w:t>profile.d</w:t>
-      </w:r>
-      <w:proofErr w:type="spellEnd"/>
-      <w:r>
-        <w:t>/</w:t>
-      </w:r>
-      <w:proofErr w:type="spellStart"/>
-      <w:r>
-        <w:t>setGRAALVM_HOME.sh</w:t>
-      </w:r>
-      <w:proofErr w:type="spellEnd"/>
-    </w:p>
-    <w:p>
-      <w:pPr>
-        <w:pStyle w:val="Code"/>
-      </w:pPr>
-    </w:p>
-    <w:p>
-      <w:pPr>
-        <w:pStyle w:val="Code"/>
-      </w:pPr>
-      <w:r>
-        <w:t xml:space="preserve">#Install </w:t>
-      </w:r>
-      <w:proofErr w:type="spellStart"/>
-      <w:r>
-        <w:t>Minikube</w:t>
-      </w:r>
-      <w:proofErr w:type="spellEnd"/>
-    </w:p>
-    <w:p>
-      <w:pPr>
-        <w:pStyle w:val="Code"/>
-      </w:pPr>
-      <w:proofErr w:type="spellStart"/>
-      <w:r>
-        <w:lastRenderedPageBreak/>
-        <w:t>wget</w:t>
-      </w:r>
-      <w:proofErr w:type="spellEnd"/>
-      <w:r>
-        <w:t xml:space="preserve"> https://storage.googleapis.com/minikube/releases/latest/minikube-linux-amd64</w:t>
-      </w:r>
-    </w:p>
-    <w:p>
-      <w:pPr>
-        <w:pStyle w:val="Code"/>
-      </w:pPr>
-      <w:proofErr w:type="spellStart"/>
-      <w:r>
-        <w:t>chmod</w:t>
-      </w:r>
-      <w:proofErr w:type="spellEnd"/>
-      <w:r>
-        <w:t xml:space="preserve"> +x minikube-linux-amd64</w:t>
-      </w:r>
-    </w:p>
-    <w:p>
-      <w:pPr>
-        <w:pStyle w:val="Code"/>
-      </w:pPr>
-      <w:r>
-        <w:t>mv minikube-linux-amd64 /</w:t>
-      </w:r>
-      <w:proofErr w:type="spellStart"/>
-      <w:r>
-        <w:t>usr</w:t>
-      </w:r>
-      <w:proofErr w:type="spellEnd"/>
-      <w:r>
-        <w:t>/local/bin/</w:t>
-      </w:r>
-      <w:proofErr w:type="spellStart"/>
-      <w:r>
-        <w:t>minikube</w:t>
-      </w:r>
-      <w:proofErr w:type="spellEnd"/>
-    </w:p>
-    <w:p>
-      <w:pPr>
-        <w:pStyle w:val="Code"/>
-      </w:pPr>
-    </w:p>
-    <w:p>
-      <w:pPr>
-        <w:pStyle w:val="Code"/>
-      </w:pPr>
-      <w:r>
-        <w:t>#</w:t>
-      </w:r>
-      <w:proofErr w:type="spellStart"/>
-      <w:r>
-        <w:t>Kubectl</w:t>
-      </w:r>
-      <w:proofErr w:type="spellEnd"/>
-    </w:p>
-    <w:p>
-      <w:pPr>
-        <w:pStyle w:val="Code"/>
-      </w:pPr>
-      <w:r>
-        <w:t xml:space="preserve">curl -s https://packages.cloud.google.com/apt/doc/apt-key.gpg | </w:t>
-      </w:r>
-      <w:proofErr w:type="spellStart"/>
-      <w:r>
-        <w:t>sudo</w:t>
-      </w:r>
-      <w:proofErr w:type="spellEnd"/>
-      <w:r>
-        <w:t xml:space="preserve"> apt-key add -</w:t>
-      </w:r>
-    </w:p>
-    <w:p>
-      <w:pPr>
-        <w:pStyle w:val="Code"/>
-      </w:pPr>
-      <w:r>
-        <w:t xml:space="preserve">echo "deb http://apt.kubernetes.io/ </w:t>
-      </w:r>
-      <w:proofErr w:type="spellStart"/>
-      <w:r>
-        <w:t>kubernetes-xenial</w:t>
-      </w:r>
-      <w:proofErr w:type="spellEnd"/>
-      <w:r>
-        <w:t xml:space="preserve"> main" | </w:t>
-      </w:r>
-      <w:proofErr w:type="spellStart"/>
-      <w:r>
-        <w:t>sudo</w:t>
-      </w:r>
-      <w:proofErr w:type="spellEnd"/>
-      <w:r>
-        <w:t xml:space="preserve"> tee /</w:t>
-      </w:r>
-      <w:proofErr w:type="spellStart"/>
-      <w:r>
-        <w:t>etc</w:t>
-      </w:r>
-      <w:proofErr w:type="spellEnd"/>
-      <w:r>
-        <w:t>/apt/</w:t>
-      </w:r>
-      <w:proofErr w:type="spellStart"/>
-      <w:r>
-        <w:t>sources.list.d</w:t>
-      </w:r>
-      <w:proofErr w:type="spellEnd"/>
-      <w:r>
-        <w:t>/</w:t>
-      </w:r>
-      <w:proofErr w:type="spellStart"/>
-      <w:r>
-        <w:t>kubernetes.list</w:t>
-      </w:r>
-      <w:proofErr w:type="spellEnd"/>
-    </w:p>
-    <w:p>
-      <w:pPr>
-        <w:pStyle w:val="Code"/>
-      </w:pPr>
-      <w:r>
-        <w:t>apt update</w:t>
-      </w:r>
-    </w:p>
-    <w:p>
-      <w:pPr>
-        <w:pStyle w:val="Code"/>
-      </w:pPr>
-      <w:r>
-        <w:t xml:space="preserve">apt -y install </w:t>
-      </w:r>
-      <w:proofErr w:type="spellStart"/>
-      <w:r>
-        <w:t>kubectl</w:t>
-      </w:r>
-      <w:proofErr w:type="spellEnd"/>
-    </w:p>
-    <w:p>
-      <w:pPr>
-        <w:pStyle w:val="Code"/>
-      </w:pPr>
-      <w:r>
-        <w:t xml:space="preserve">apt-get </w:t>
-      </w:r>
-      <w:proofErr w:type="spellStart"/>
-      <w:r>
-        <w:t>autoremove</w:t>
-      </w:r>
-      <w:proofErr w:type="spellEnd"/>
-    </w:p>
-    <w:p>
-      <w:pPr>
-        <w:pStyle w:val="Code"/>
-      </w:pPr>
-      <w:r>
-        <w:t>apt-get clean</w:t>
-      </w:r>
-    </w:p>
-    <w:p>
-      <w:pPr>
-        <w:pStyle w:val="Code"/>
-      </w:pPr>
-    </w:p>
-    <w:p>
-      <w:pPr>
-        <w:pStyle w:val="Code"/>
-      </w:pPr>
-      <w:r>
-        <w:t>shutdown now -h</w:t>
       </w:r>
     </w:p>
     <w:p>
@@ -3401,7 +1758,7 @@
                     <pic:cNvPicPr/>
                   </pic:nvPicPr>
                   <pic:blipFill>
-                    <a:blip r:embed="rId16"/>
+                    <a:blip r:embed="rId19"/>
                     <a:stretch>
                       <a:fillRect/>
                     </a:stretch>
@@ -3441,24 +1798,16 @@
         <w:t xml:space="preserve">One of the issues you might encounter is that the MAC address is hardcoded in the VM in the file </w:t>
       </w:r>
       <w:r>
+        <w:t>/etc/</w:t>
+      </w:r>
+      <w:proofErr w:type="spellStart"/>
+      <w:r>
+        <w:t>netplan</w:t>
+      </w:r>
+      <w:proofErr w:type="spellEnd"/>
+      <w:r>
         <w:t>/</w:t>
       </w:r>
-      <w:proofErr w:type="spellStart"/>
-      <w:r>
-        <w:t>etc</w:t>
-      </w:r>
-      <w:proofErr w:type="spellEnd"/>
-      <w:r>
-        <w:t>/</w:t>
-      </w:r>
-      <w:proofErr w:type="spellStart"/>
-      <w:r>
-        <w:t>netplan</w:t>
-      </w:r>
-      <w:proofErr w:type="spellEnd"/>
-      <w:r>
-        <w:t>/</w:t>
-      </w:r>
       <w:r>
         <w:t>50-cloud-init.yam</w:t>
       </w:r>
@@ -3495,6 +1844,7 @@
       </w:pPr>
       <w:proofErr w:type="spellStart"/>
       <w:r>
+        <w:lastRenderedPageBreak/>
         <w:t>sudo</w:t>
       </w:r>
       <w:proofErr w:type="spellEnd"/>
@@ -3515,13 +1865,18 @@
       </w:r>
       <w:proofErr w:type="spellEnd"/>
       <w:r>
-        <w:t xml:space="preserve"> "s/([[:</w:t>
+        <w:t xml:space="preserve"> "s/([</w:t>
+      </w:r>
+      <w:proofErr w:type="gramStart"/>
+      <w:r>
+        <w:t>[:</w:t>
       </w:r>
       <w:proofErr w:type="spellStart"/>
       <w:r>
         <w:t>xdigit</w:t>
       </w:r>
       <w:proofErr w:type="spellEnd"/>
+      <w:proofErr w:type="gramEnd"/>
       <w:r>
         <w:t>:]]{1,2}:){5}[[:</w:t>
       </w:r>
@@ -3546,15 +1901,7 @@
         <w:t xml:space="preserve">/" </w:t>
       </w:r>
       <w:r>
-        <w:t>/</w:t>
-      </w:r>
-      <w:proofErr w:type="spellStart"/>
-      <w:r>
-        <w:t>etc</w:t>
-      </w:r>
-      <w:proofErr w:type="spellEnd"/>
-      <w:r>
-        <w:t>/</w:t>
+        <w:t>/etc/</w:t>
       </w:r>
       <w:proofErr w:type="spellStart"/>
       <w:r>
@@ -3578,7 +1925,6 @@
       </w:pPr>
       <w:proofErr w:type="spellStart"/>
       <w:r>
-        <w:lastRenderedPageBreak/>
         <w:t>sudo</w:t>
       </w:r>
       <w:proofErr w:type="spellEnd"/>
@@ -3619,19 +1965,9 @@
       <w:r>
         <w:t xml:space="preserve"> and clone the </w:t>
       </w:r>
-      <w:proofErr w:type="spellStart"/>
-      <w:r>
-        <w:t>Quarkus</w:t>
-      </w:r>
-      <w:proofErr w:type="spellEnd"/>
-      <w:r>
-        <w:t xml:space="preserve"> </w:t>
-      </w:r>
-      <w:proofErr w:type="spellStart"/>
-      <w:r>
-        <w:t>Quickstarts</w:t>
-      </w:r>
-      <w:proofErr w:type="spellEnd"/>
+      <w:r>
+        <w:t>provided Git repository</w:t>
+      </w:r>
     </w:p>
     <w:p>
       <w:r>
@@ -3643,114 +1979,6 @@
             <wp:extent cx="5731510" cy="3040380"/>
             <wp:effectExtent l="0" t="0" r="2540" b="7620"/>
             <wp:docPr id="32" name="Picture 32"/>
-            <wp:cNvGraphicFramePr>
-              <a:graphicFrameLocks xmlns:a="http://schemas.openxmlformats.org/drawingml/2006/main" noChangeAspect="1"/>
-            </wp:cNvGraphicFramePr>
-            <a:graphic xmlns:a="http://schemas.openxmlformats.org/drawingml/2006/main">
-              <a:graphicData uri="http://schemas.openxmlformats.org/drawingml/2006/picture">
-                <pic:pic xmlns:pic="http://schemas.openxmlformats.org/drawingml/2006/picture">
-                  <pic:nvPicPr>
-                    <pic:cNvPr id="1" name=""/>
-                    <pic:cNvPicPr/>
-                  </pic:nvPicPr>
-                  <pic:blipFill>
-                    <a:blip r:embed="rId17"/>
-                    <a:stretch>
-                      <a:fillRect/>
-                    </a:stretch>
-                  </pic:blipFill>
-                  <pic:spPr>
-                    <a:xfrm>
-                      <a:off x="0" y="0"/>
-                      <a:ext cx="5731510" cy="3040380"/>
-                    </a:xfrm>
-                    <a:prstGeom prst="rect">
-                      <a:avLst/>
-                    </a:prstGeom>
-                  </pic:spPr>
-                </pic:pic>
-              </a:graphicData>
-            </a:graphic>
-          </wp:inline>
-        </w:drawing>
-      </w:r>
-    </w:p>
-    <w:p>
-      <w:pPr>
-        <w:pStyle w:val="Code"/>
-      </w:pPr>
-      <w:r>
-        <w:t>cd ~</w:t>
-      </w:r>
-    </w:p>
-    <w:p>
-      <w:pPr>
-        <w:pStyle w:val="Code"/>
-      </w:pPr>
-      <w:r>
-        <w:t xml:space="preserve">git clone </w:t>
-      </w:r>
-      <w:hyperlink r:id="rId18" w:history="1">
-        <w:r>
-          <w:rPr>
-            <w:rStyle w:val="Hyperlink"/>
-          </w:rPr>
-          <w:t>https://github.com/quarkusio/quarkus-quickstarts.git</w:t>
-        </w:r>
-      </w:hyperlink>
-    </w:p>
-    <w:p>
-      <w:r>
-        <w:t xml:space="preserve">This </w:t>
-      </w:r>
-      <w:r>
-        <w:t>includes the getting-started project</w:t>
-      </w:r>
-      <w:r>
-        <w:t xml:space="preserve"> which can be created by following the following tutorial: </w:t>
-      </w:r>
-      <w:hyperlink r:id="rId19" w:history="1">
-        <w:r>
-          <w:rPr>
-            <w:rStyle w:val="Hyperlink"/>
-          </w:rPr>
-          <w:t>https://quarkus.io/guides/getting-started-guide</w:t>
-        </w:r>
-      </w:hyperlink>
-      <w:r>
-        <w:t xml:space="preserve">. </w:t>
-      </w:r>
-      <w:r>
-        <w:t xml:space="preserve">Read </w:t>
-      </w:r>
-      <w:r>
-        <w:t>this tutorial</w:t>
-      </w:r>
-      <w:r>
-        <w:t xml:space="preserve"> and understand what </w:t>
-      </w:r>
-      <w:r>
-        <w:t xml:space="preserve">has been prepared. </w:t>
-      </w:r>
-      <w:r>
-        <w:t>We’ll use it as a starting point.</w:t>
-      </w:r>
-    </w:p>
-    <w:p>
-      <w:r>
-        <w:t>Start Eclipse</w:t>
-      </w:r>
-    </w:p>
-    <w:p>
-      <w:r>
-        <w:rPr>
-          <w:noProof/>
-        </w:rPr>
-        <w:drawing>
-          <wp:inline distT="0" distB="0" distL="0" distR="0" wp14:anchorId="01F8EBD4" wp14:editId="7306810B">
-            <wp:extent cx="5731510" cy="3040380"/>
-            <wp:effectExtent l="0" t="0" r="2540" b="7620"/>
-            <wp:docPr id="1" name="Picture 1"/>
             <wp:cNvGraphicFramePr>
               <a:graphicFrameLocks xmlns:a="http://schemas.openxmlformats.org/drawingml/2006/main" noChangeAspect="1"/>
             </wp:cNvGraphicFramePr>
@@ -3784,6 +2012,120 @@
       </w:r>
     </w:p>
     <w:p>
+      <w:pPr>
+        <w:pStyle w:val="Code"/>
+      </w:pPr>
+      <w:r>
+        <w:t>cd ~</w:t>
+      </w:r>
+    </w:p>
+    <w:p>
+      <w:pPr>
+        <w:pStyle w:val="Code"/>
+      </w:pPr>
+      <w:r>
+        <w:t xml:space="preserve">git clone </w:t>
+      </w:r>
+      <w:r>
+        <w:t>https://github.com/AMIS-Services/sig-graalvm-quarkus-15082019.git</w:t>
+      </w:r>
+    </w:p>
+    <w:p>
+      <w:r>
+        <w:t xml:space="preserve">This </w:t>
+      </w:r>
+      <w:r>
+        <w:t xml:space="preserve">includes the </w:t>
+      </w:r>
+      <w:proofErr w:type="spellStart"/>
+      <w:r>
+        <w:t>quarkus</w:t>
+      </w:r>
+      <w:proofErr w:type="spellEnd"/>
+      <w:r>
+        <w:t>-</w:t>
+      </w:r>
+      <w:r>
+        <w:t>getting-started project</w:t>
+      </w:r>
+      <w:r>
+        <w:t xml:space="preserve"> which can be created by following the following tutorial: </w:t>
+      </w:r>
+      <w:hyperlink r:id="rId21" w:history="1">
+        <w:r>
+          <w:rPr>
+            <w:rStyle w:val="Hyperlink"/>
+          </w:rPr>
+          <w:t>https://quarkus.io/guides/getting-started-guide</w:t>
+        </w:r>
+      </w:hyperlink>
+      <w:r>
+        <w:t xml:space="preserve">. </w:t>
+      </w:r>
+      <w:r>
+        <w:t xml:space="preserve">Read </w:t>
+      </w:r>
+      <w:r>
+        <w:t>this tutorial</w:t>
+      </w:r>
+      <w:r>
+        <w:t xml:space="preserve"> and understand what </w:t>
+      </w:r>
+      <w:r>
+        <w:t xml:space="preserve">has been prepared. </w:t>
+      </w:r>
+      <w:r>
+        <w:t>We’ll use it as a starting point.</w:t>
+      </w:r>
+    </w:p>
+    <w:p>
+      <w:r>
+        <w:t>Start Eclipse</w:t>
+      </w:r>
+    </w:p>
+    <w:p>
+      <w:r>
+        <w:rPr>
+          <w:noProof/>
+        </w:rPr>
+        <w:drawing>
+          <wp:inline distT="0" distB="0" distL="0" distR="0" wp14:anchorId="01F8EBD4" wp14:editId="7306810B">
+            <wp:extent cx="5731510" cy="3040380"/>
+            <wp:effectExtent l="0" t="0" r="2540" b="7620"/>
+            <wp:docPr id="1" name="Picture 1"/>
+            <wp:cNvGraphicFramePr>
+              <a:graphicFrameLocks xmlns:a="http://schemas.openxmlformats.org/drawingml/2006/main" noChangeAspect="1"/>
+            </wp:cNvGraphicFramePr>
+            <a:graphic xmlns:a="http://schemas.openxmlformats.org/drawingml/2006/main">
+              <a:graphicData uri="http://schemas.openxmlformats.org/drawingml/2006/picture">
+                <pic:pic xmlns:pic="http://schemas.openxmlformats.org/drawingml/2006/picture">
+                  <pic:nvPicPr>
+                    <pic:cNvPr id="1" name=""/>
+                    <pic:cNvPicPr/>
+                  </pic:nvPicPr>
+                  <pic:blipFill>
+                    <a:blip r:embed="rId22"/>
+                    <a:stretch>
+                      <a:fillRect/>
+                    </a:stretch>
+                  </pic:blipFill>
+                  <pic:spPr>
+                    <a:xfrm>
+                      <a:off x="0" y="0"/>
+                      <a:ext cx="5731510" cy="3040380"/>
+                    </a:xfrm>
+                    <a:prstGeom prst="rect">
+                      <a:avLst/>
+                    </a:prstGeom>
+                  </pic:spPr>
+                </pic:pic>
+              </a:graphicData>
+            </a:graphic>
+          </wp:inline>
+        </w:drawing>
+      </w:r>
+    </w:p>
+    <w:p>
       <w:r>
         <w:t xml:space="preserve">File, Import, </w:t>
       </w:r>
@@ -3814,7 +2156,7 @@
                     <pic:cNvPicPr/>
                   </pic:nvPicPr>
                   <pic:blipFill>
-                    <a:blip r:embed="rId21"/>
+                    <a:blip r:embed="rId23"/>
                     <a:stretch>
                       <a:fillRect/>
                     </a:stretch>
@@ -3837,25 +2179,33 @@
     </w:p>
     <w:p>
       <w:r>
-        <w:t>Select the getting</w:t>
-      </w:r>
+        <w:t xml:space="preserve">Select the </w:t>
+      </w:r>
+      <w:proofErr w:type="spellStart"/>
+      <w:r>
+        <w:t>quarkus</w:t>
+      </w:r>
+      <w:proofErr w:type="spellEnd"/>
       <w:r>
         <w:t>-</w:t>
       </w:r>
       <w:r>
+        <w:t>getting</w:t>
+      </w:r>
+      <w:r>
+        <w:t>-</w:t>
+      </w:r>
+      <w:r>
         <w:t>started folder</w:t>
       </w:r>
     </w:p>
     <w:p>
       <w:r>
-        <w:rPr>
-          <w:noProof/>
-        </w:rPr>
         <w:drawing>
-          <wp:inline distT="0" distB="0" distL="0" distR="0" wp14:anchorId="26B8082E" wp14:editId="5345D92F">
-            <wp:extent cx="5731510" cy="1778635"/>
+          <wp:inline distT="0" distB="0" distL="0" distR="0" wp14:anchorId="18E68E23" wp14:editId="6BCAA133">
+            <wp:extent cx="5731510" cy="1753870"/>
             <wp:effectExtent l="0" t="0" r="2540" b="0"/>
-            <wp:docPr id="27" name="Picture 27"/>
+            <wp:docPr id="9" name="Picture 9"/>
             <wp:cNvGraphicFramePr>
               <a:graphicFrameLocks xmlns:a="http://schemas.openxmlformats.org/drawingml/2006/main" noChangeAspect="1"/>
             </wp:cNvGraphicFramePr>
@@ -3867,7 +2217,7 @@
                     <pic:cNvPicPr/>
                   </pic:nvPicPr>
                   <pic:blipFill>
-                    <a:blip r:embed="rId22"/>
+                    <a:blip r:embed="rId24"/>
                     <a:stretch>
                       <a:fillRect/>
                     </a:stretch>
@@ -3875,7 +2225,7 @@
                   <pic:spPr>
                     <a:xfrm>
                       <a:off x="0" y="0"/>
-                      <a:ext cx="5731510" cy="1778635"/>
+                      <a:ext cx="5731510" cy="1753870"/>
                     </a:xfrm>
                     <a:prstGeom prst="rect">
                       <a:avLst/>
@@ -3890,15 +2240,12 @@
     </w:p>
     <w:p>
       <w:r>
-        <w:rPr>
-          <w:noProof/>
-        </w:rPr>
         <w:lastRenderedPageBreak/>
         <w:drawing>
-          <wp:inline distT="0" distB="0" distL="0" distR="0" wp14:anchorId="7AD163C5" wp14:editId="468BBC74">
-            <wp:extent cx="5731510" cy="5847080"/>
-            <wp:effectExtent l="0" t="0" r="2540" b="1270"/>
-            <wp:docPr id="28" name="Picture 28"/>
+          <wp:inline distT="0" distB="0" distL="0" distR="0" wp14:anchorId="19674F20" wp14:editId="2E1335E8">
+            <wp:extent cx="5731510" cy="5901055"/>
+            <wp:effectExtent l="0" t="0" r="2540" b="4445"/>
+            <wp:docPr id="20" name="Picture 20"/>
             <wp:cNvGraphicFramePr>
               <a:graphicFrameLocks xmlns:a="http://schemas.openxmlformats.org/drawingml/2006/main" noChangeAspect="1"/>
             </wp:cNvGraphicFramePr>
@@ -3910,7 +2257,7 @@
                     <pic:cNvPicPr/>
                   </pic:nvPicPr>
                   <pic:blipFill>
-                    <a:blip r:embed="rId23"/>
+                    <a:blip r:embed="rId25"/>
                     <a:stretch>
                       <a:fillRect/>
                     </a:stretch>
@@ -3918,7 +2265,7 @@
                   <pic:spPr>
                     <a:xfrm>
                       <a:off x="0" y="0"/>
-                      <a:ext cx="5731510" cy="5847080"/>
+                      <a:ext cx="5731510" cy="5901055"/>
                     </a:xfrm>
                     <a:prstGeom prst="rect">
                       <a:avLst/>
@@ -3933,7 +2280,18 @@
     </w:p>
     <w:p>
       <w:r>
-        <w:t>Open the Project explorer (Window, Show view, Project explorer)</w:t>
+        <w:t xml:space="preserve">Open the Project explorer (Window, </w:t>
+      </w:r>
+      <w:proofErr w:type="gramStart"/>
+      <w:r>
+        <w:t>Show</w:t>
+      </w:r>
+      <w:proofErr w:type="gramEnd"/>
+      <w:r>
+        <w:t xml:space="preserve"> view, Project explorer)</w:t>
+      </w:r>
+      <w:r>
+        <w:t xml:space="preserve"> or use the Package explorer</w:t>
       </w:r>
     </w:p>
     <w:p/>
@@ -3959,7 +2317,7 @@
                     <pic:cNvPicPr/>
                   </pic:nvPicPr>
                   <pic:blipFill>
-                    <a:blip r:embed="rId24"/>
+                    <a:blip r:embed="rId26"/>
                     <a:stretch>
                       <a:fillRect/>
                     </a:stretch>
@@ -3990,14 +2348,11 @@
     </w:p>
     <w:p>
       <w:r>
-        <w:rPr>
-          <w:noProof/>
-        </w:rPr>
         <w:drawing>
-          <wp:inline distT="0" distB="0" distL="0" distR="0" wp14:anchorId="2E1C0FEA" wp14:editId="2E828634">
-            <wp:extent cx="5731510" cy="4631690"/>
+          <wp:inline distT="0" distB="0" distL="0" distR="0" wp14:anchorId="7C0284A6" wp14:editId="1D76DDEC">
+            <wp:extent cx="5731510" cy="4612640"/>
             <wp:effectExtent l="0" t="0" r="2540" b="0"/>
-            <wp:docPr id="30" name="Picture 30"/>
+            <wp:docPr id="23" name="Picture 23"/>
             <wp:cNvGraphicFramePr>
               <a:graphicFrameLocks xmlns:a="http://schemas.openxmlformats.org/drawingml/2006/main" noChangeAspect="1"/>
             </wp:cNvGraphicFramePr>
@@ -4009,7 +2364,7 @@
                     <pic:cNvPicPr/>
                   </pic:nvPicPr>
                   <pic:blipFill>
-                    <a:blip r:embed="rId25"/>
+                    <a:blip r:embed="rId27"/>
                     <a:stretch>
                       <a:fillRect/>
                     </a:stretch>
@@ -4017,7 +2372,7 @@
                   <pic:spPr>
                     <a:xfrm>
                       <a:off x="0" y="0"/>
-                      <a:ext cx="5731510" cy="4631690"/>
+                      <a:ext cx="5731510" cy="4612640"/>
                     </a:xfrm>
                     <a:prstGeom prst="rect">
                       <a:avLst/>
@@ -4057,7 +2412,7 @@
                     <pic:cNvPicPr/>
                   </pic:nvPicPr>
                   <pic:blipFill>
-                    <a:blip r:embed="rId26"/>
+                    <a:blip r:embed="rId28"/>
                     <a:stretch>
                       <a:fillRect/>
                     </a:stretch>
@@ -4130,7 +2485,7 @@
                     <pic:cNvPicPr/>
                   </pic:nvPicPr>
                   <pic:blipFill>
-                    <a:blip r:embed="rId27"/>
+                    <a:blip r:embed="rId29"/>
                     <a:stretch>
                       <a:fillRect/>
                     </a:stretch>
@@ -4181,6 +2536,67 @@
       </w:r>
       <w:r>
         <w:t>What has happened?</w:t>
+      </w:r>
+    </w:p>
+    <w:p>
+      <w:r>
+        <w:t xml:space="preserve">Notice that </w:t>
+      </w:r>
+      <w:r>
+        <w:t xml:space="preserve">when you do a </w:t>
+      </w:r>
+      <w:proofErr w:type="spellStart"/>
+      <w:r>
+        <w:t>mvn</w:t>
+      </w:r>
+      <w:proofErr w:type="spellEnd"/>
+      <w:r>
+        <w:t xml:space="preserve"> package, 2 JAR files get generated. </w:t>
+      </w:r>
+    </w:p>
+    <w:p>
+      <w:r>
+        <w:drawing>
+          <wp:inline distT="0" distB="0" distL="0" distR="0" wp14:anchorId="6DBACF12" wp14:editId="289CD2AD">
+            <wp:extent cx="5731510" cy="371475"/>
+            <wp:effectExtent l="0" t="0" r="2540" b="9525"/>
+            <wp:docPr id="24" name="Picture 24"/>
+            <wp:cNvGraphicFramePr>
+              <a:graphicFrameLocks xmlns:a="http://schemas.openxmlformats.org/drawingml/2006/main" noChangeAspect="1"/>
+            </wp:cNvGraphicFramePr>
+            <a:graphic xmlns:a="http://schemas.openxmlformats.org/drawingml/2006/main">
+              <a:graphicData uri="http://schemas.openxmlformats.org/drawingml/2006/picture">
+                <pic:pic xmlns:pic="http://schemas.openxmlformats.org/drawingml/2006/picture">
+                  <pic:nvPicPr>
+                    <pic:cNvPr id="1" name=""/>
+                    <pic:cNvPicPr/>
+                  </pic:nvPicPr>
+                  <pic:blipFill>
+                    <a:blip r:embed="rId30"/>
+                    <a:stretch>
+                      <a:fillRect/>
+                    </a:stretch>
+                  </pic:blipFill>
+                  <pic:spPr>
+                    <a:xfrm>
+                      <a:off x="0" y="0"/>
+                      <a:ext cx="5731510" cy="371475"/>
+                    </a:xfrm>
+                    <a:prstGeom prst="rect">
+                      <a:avLst/>
+                    </a:prstGeom>
+                  </pic:spPr>
+                </pic:pic>
+              </a:graphicData>
+            </a:graphic>
+          </wp:inline>
+        </w:drawing>
+      </w:r>
+    </w:p>
+    <w:p>
+      <w:r>
+        <w:lastRenderedPageBreak/>
+        <w:t>The runner has dependencies in the target/lib folder. This is the file which can be run with java -jar. The smaller JAR file contains the actual application logic. Both are not suitable to be compiled to a native image since they are not a single ‘fat jar’ containing everything which is required.</w:t>
       </w:r>
     </w:p>
     <w:p>
@@ -4254,7 +2670,7 @@
                     <pic:cNvPicPr/>
                   </pic:nvPicPr>
                   <pic:blipFill>
-                    <a:blip r:embed="rId28"/>
+                    <a:blip r:embed="rId31"/>
                     <a:stretch>
                       <a:fillRect/>
                     </a:stretch>
@@ -4301,7 +2717,7 @@
                     <pic:cNvPicPr/>
                   </pic:nvPicPr>
                   <pic:blipFill>
-                    <a:blip r:embed="rId29"/>
+                    <a:blip r:embed="rId32"/>
                     <a:stretch>
                       <a:fillRect/>
                     </a:stretch>
@@ -4349,7 +2765,7 @@
                     <pic:cNvPicPr/>
                   </pic:nvPicPr>
                   <pic:blipFill>
-                    <a:blip r:embed="rId30"/>
+                    <a:blip r:embed="rId33"/>
                     <a:stretch>
                       <a:fillRect/>
                     </a:stretch>
@@ -4421,7 +2837,7 @@
                     <pic:cNvPicPr/>
                   </pic:nvPicPr>
                   <pic:blipFill>
-                    <a:blip r:embed="rId31"/>
+                    <a:blip r:embed="rId34"/>
                     <a:stretch>
                       <a:fillRect/>
                     </a:stretch>
@@ -4469,7 +2885,7 @@
                     <pic:cNvPicPr/>
                   </pic:nvPicPr>
                   <pic:blipFill>
-                    <a:blip r:embed="rId32"/>
+                    <a:blip r:embed="rId35"/>
                     <a:stretch>
                       <a:fillRect/>
                     </a:stretch>
@@ -4528,26 +2944,18 @@
       <w:r>
         <w:t>/home/developer/</w:t>
       </w:r>
-      <w:proofErr w:type="spellStart"/>
-      <w:r>
-        <w:t>quarkus-quickstarts</w:t>
-      </w:r>
-      <w:proofErr w:type="spellEnd"/>
-      <w:r>
-        <w:t>/getting-started</w:t>
-      </w:r>
+      <w:r>
+        <w:t>sig-graalvm-quarkus-15082019/quarkus-getting-started</w:t>
+      </w:r>
+      <w:bookmarkStart w:id="0" w:name="_GoBack"/>
+      <w:bookmarkEnd w:id="0"/>
     </w:p>
     <w:p>
       <w:pPr>
         <w:pStyle w:val="Code"/>
       </w:pPr>
-      <w:proofErr w:type="spellStart"/>
-      <w:r>
-        <w:t>docker</w:t>
-      </w:r>
-      <w:proofErr w:type="spellEnd"/>
-      <w:r>
-        <w:t xml:space="preserve"> build -f </w:t>
+      <w:r>
+        <w:t xml:space="preserve">docker build -f </w:t>
       </w:r>
       <w:proofErr w:type="spellStart"/>
       <w:r>
@@ -4555,15 +2963,7 @@
       </w:r>
       <w:proofErr w:type="spellEnd"/>
       <w:r>
-        <w:t>/main/</w:t>
-      </w:r>
-      <w:proofErr w:type="spellStart"/>
-      <w:r>
-        <w:t>docker</w:t>
-      </w:r>
-      <w:proofErr w:type="spellEnd"/>
-      <w:r>
-        <w:t>/</w:t>
+        <w:t>/main/docker/</w:t>
       </w:r>
       <w:proofErr w:type="spellStart"/>
       <w:r>
@@ -4579,20 +2979,20 @@
       </w:r>
       <w:proofErr w:type="spellEnd"/>
       <w:r>
-        <w:t>/getting-started .</w:t>
-      </w:r>
+        <w:t>/getting-</w:t>
+      </w:r>
+      <w:proofErr w:type="gramStart"/>
+      <w:r>
+        <w:t>started .</w:t>
+      </w:r>
+      <w:proofErr w:type="gramEnd"/>
     </w:p>
     <w:p>
       <w:pPr>
         <w:pStyle w:val="Code"/>
       </w:pPr>
-      <w:proofErr w:type="spellStart"/>
-      <w:r>
-        <w:t>docker</w:t>
-      </w:r>
-      <w:proofErr w:type="spellEnd"/>
-      <w:r>
-        <w:t xml:space="preserve"> run -</w:t>
+      <w:r>
+        <w:t>docker run -</w:t>
       </w:r>
       <w:proofErr w:type="spellStart"/>
       <w:r>
@@ -4600,15 +3000,7 @@
       </w:r>
       <w:proofErr w:type="spellEnd"/>
       <w:r>
-        <w:t xml:space="preserve"> --</w:t>
-      </w:r>
-      <w:proofErr w:type="spellStart"/>
-      <w:r>
-        <w:t>rm</w:t>
-      </w:r>
-      <w:proofErr w:type="spellEnd"/>
-      <w:r>
-        <w:t xml:space="preserve"> -p 8080:8080 </w:t>
+        <w:t xml:space="preserve"> --rm -p 8080:8080 </w:t>
       </w:r>
       <w:proofErr w:type="spellStart"/>
       <w:r>
@@ -4640,7 +3032,7 @@
                     <pic:cNvPicPr/>
                   </pic:nvPicPr>
                   <pic:blipFill>
-                    <a:blip r:embed="rId33"/>
+                    <a:blip r:embed="rId36"/>
                     <a:stretch>
                       <a:fillRect/>
                     </a:stretch>
@@ -4673,13 +3065,8 @@
       <w:pPr>
         <w:pStyle w:val="Code"/>
       </w:pPr>
-      <w:proofErr w:type="spellStart"/>
-      <w:r>
-        <w:t>docker</w:t>
-      </w:r>
-      <w:proofErr w:type="spellEnd"/>
-      <w:r>
-        <w:t xml:space="preserve"> build -f </w:t>
+      <w:r>
+        <w:t xml:space="preserve">docker build -f </w:t>
       </w:r>
       <w:proofErr w:type="spellStart"/>
       <w:r>
@@ -4687,15 +3074,7 @@
       </w:r>
       <w:proofErr w:type="spellEnd"/>
       <w:r>
-        <w:t>/main/</w:t>
-      </w:r>
-      <w:proofErr w:type="spellStart"/>
-      <w:r>
-        <w:t>docker</w:t>
-      </w:r>
-      <w:proofErr w:type="spellEnd"/>
-      <w:r>
-        <w:t>/</w:t>
+        <w:t>/main/docker/</w:t>
       </w:r>
       <w:proofErr w:type="spellStart"/>
       <w:r>
@@ -4714,6 +3093,7 @@
         <w:t>/getting-started-</w:t>
       </w:r>
       <w:proofErr w:type="spellStart"/>
+      <w:proofErr w:type="gramStart"/>
       <w:r>
         <w:t>jvm</w:t>
       </w:r>
@@ -4721,18 +3101,14 @@
       <w:r>
         <w:t xml:space="preserve"> .</w:t>
       </w:r>
+      <w:proofErr w:type="gramEnd"/>
     </w:p>
     <w:p>
       <w:pPr>
         <w:pStyle w:val="Code"/>
       </w:pPr>
-      <w:proofErr w:type="spellStart"/>
-      <w:r>
-        <w:t>docker</w:t>
-      </w:r>
-      <w:proofErr w:type="spellEnd"/>
-      <w:r>
-        <w:t xml:space="preserve"> run -</w:t>
+      <w:r>
+        <w:t>docker run -</w:t>
       </w:r>
       <w:proofErr w:type="spellStart"/>
       <w:r>
@@ -4740,15 +3116,7 @@
       </w:r>
       <w:proofErr w:type="spellEnd"/>
       <w:r>
-        <w:t xml:space="preserve"> --</w:t>
-      </w:r>
-      <w:proofErr w:type="spellStart"/>
-      <w:r>
-        <w:t>rm</w:t>
-      </w:r>
-      <w:proofErr w:type="spellEnd"/>
-      <w:r>
-        <w:t xml:space="preserve"> -p 8081:8080 </w:t>
+        <w:t xml:space="preserve"> --rm -p 8081:8080 </w:t>
       </w:r>
       <w:proofErr w:type="spellStart"/>
       <w:r>
@@ -4785,7 +3153,7 @@
                     <pic:cNvPicPr/>
                   </pic:nvPicPr>
                   <pic:blipFill>
-                    <a:blip r:embed="rId34"/>
+                    <a:blip r:embed="rId37"/>
                     <a:stretch>
                       <a:fillRect/>
                     </a:stretch>
@@ -4840,7 +3208,7 @@
                     <pic:cNvPicPr/>
                   </pic:nvPicPr>
                   <pic:blipFill>
-                    <a:blip r:embed="rId35"/>
+                    <a:blip r:embed="rId38"/>
                     <a:stretch>
                       <a:fillRect/>
                     </a:stretch>
@@ -4870,21 +3238,8 @@
       </w:r>
     </w:p>
     <w:p>
-      <w:proofErr w:type="spellStart"/>
-      <w:r>
-        <w:t>docker</w:t>
-      </w:r>
-      <w:proofErr w:type="spellEnd"/>
-      <w:r>
-        <w:t xml:space="preserve"> stop $(</w:t>
-      </w:r>
-      <w:proofErr w:type="spellStart"/>
-      <w:r>
-        <w:t>docker</w:t>
-      </w:r>
-      <w:proofErr w:type="spellEnd"/>
-      <w:r>
-        <w:t xml:space="preserve"> </w:t>
+      <w:r>
+        <w:t xml:space="preserve">docker stop $(docker </w:t>
       </w:r>
       <w:proofErr w:type="spellStart"/>
       <w:r>
@@ -4993,13 +3348,18 @@
       </w:r>
       <w:proofErr w:type="spellEnd"/>
       <w:r>
-        <w:t xml:space="preserve"> -R developer /home/developer/.</w:t>
+        <w:t xml:space="preserve"> -R developer /home/developer</w:t>
+      </w:r>
+      <w:proofErr w:type="gramStart"/>
+      <w:r>
+        <w:t>/.</w:t>
       </w:r>
       <w:proofErr w:type="spellStart"/>
       <w:r>
         <w:t>minikube</w:t>
       </w:r>
       <w:proofErr w:type="spellEnd"/>
+      <w:proofErr w:type="gramEnd"/>
     </w:p>
     <w:p>
       <w:pPr>
@@ -5019,13 +3379,18 @@
       </w:r>
       <w:proofErr w:type="spellEnd"/>
       <w:r>
-        <w:t xml:space="preserve"> -R developer /home/developer/.</w:t>
+        <w:t xml:space="preserve"> -R developer /home/developer</w:t>
+      </w:r>
+      <w:proofErr w:type="gramStart"/>
+      <w:r>
+        <w:t>/.</w:t>
       </w:r>
       <w:proofErr w:type="spellStart"/>
       <w:r>
         <w:t>minikube</w:t>
       </w:r>
       <w:proofErr w:type="spellEnd"/>
+      <w:proofErr w:type="gramEnd"/>
     </w:p>
     <w:p>
       <w:r>
@@ -5048,7 +3413,7 @@
                     <pic:cNvPicPr/>
                   </pic:nvPicPr>
                   <pic:blipFill>
-                    <a:blip r:embed="rId36"/>
+                    <a:blip r:embed="rId39"/>
                     <a:stretch>
                       <a:fillRect/>
                     </a:stretch>
@@ -5135,7 +3500,7 @@
                     <pic:cNvPicPr/>
                   </pic:nvPicPr>
                   <pic:blipFill>
-                    <a:blip r:embed="rId37"/>
+                    <a:blip r:embed="rId40"/>
                     <a:stretch>
                       <a:fillRect/>
                     </a:stretch>
@@ -5203,7 +3568,7 @@
                     <pic:cNvPicPr/>
                   </pic:nvPicPr>
                   <pic:blipFill>
-                    <a:blip r:embed="rId38"/>
+                    <a:blip r:embed="rId41"/>
                     <a:stretch>
                       <a:fillRect/>
                     </a:stretch>
@@ -5270,7 +3635,7 @@
                     <pic:cNvPicPr/>
                   </pic:nvPicPr>
                   <pic:blipFill>
-                    <a:blip r:embed="rId39"/>
+                    <a:blip r:embed="rId42"/>
                     <a:stretch>
                       <a:fillRect/>
                     </a:stretch>
@@ -5315,7 +3680,7 @@
       <w:r>
         <w:t xml:space="preserve">Based on </w:t>
       </w:r>
-      <w:hyperlink r:id="rId40" w:history="1">
+      <w:hyperlink r:id="rId43" w:history="1">
         <w:r>
           <w:rPr>
             <w:rStyle w:val="Hyperlink"/>
@@ -5354,9 +3719,14 @@
       </w:r>
       <w:proofErr w:type="spellStart"/>
       <w:r>
-        <w:t>kube-registry.yaml</w:t>
-      </w:r>
-      <w:proofErr w:type="spellEnd"/>
+        <w:t>kube-</w:t>
+      </w:r>
+      <w:proofErr w:type="gramStart"/>
+      <w:r>
+        <w:t>registry.yaml</w:t>
+      </w:r>
+      <w:proofErr w:type="spellEnd"/>
+      <w:proofErr w:type="gramEnd"/>
     </w:p>
     <w:p>
       <w:pPr>
@@ -5380,9 +3750,14 @@
       </w:r>
       <w:proofErr w:type="spellStart"/>
       <w:r>
-        <w:t>kube-registry.yaml</w:t>
-      </w:r>
-      <w:proofErr w:type="spellEnd"/>
+        <w:t>kube-</w:t>
+      </w:r>
+      <w:proofErr w:type="gramStart"/>
+      <w:r>
+        <w:t>registry.yaml</w:t>
+      </w:r>
+      <w:proofErr w:type="spellEnd"/>
+      <w:proofErr w:type="gramEnd"/>
     </w:p>
     <w:p>
       <w:r>
@@ -5393,13 +3768,8 @@
       <w:pPr>
         <w:pStyle w:val="Code"/>
       </w:pPr>
-      <w:proofErr w:type="spellStart"/>
-      <w:r>
-        <w:t>docker</w:t>
-      </w:r>
-      <w:proofErr w:type="spellEnd"/>
-      <w:r>
-        <w:t xml:space="preserve"> tag </w:t>
+      <w:r>
+        <w:t xml:space="preserve">docker tag </w:t>
       </w:r>
       <w:proofErr w:type="spellStart"/>
       <w:r>
@@ -5435,13 +3805,8 @@
       <w:pPr>
         <w:pStyle w:val="Code"/>
       </w:pPr>
-      <w:proofErr w:type="spellStart"/>
-      <w:r>
-        <w:t>docker</w:t>
-      </w:r>
-      <w:proofErr w:type="spellEnd"/>
-      <w:r>
-        <w:t xml:space="preserve"> push </w:t>
+      <w:r>
+        <w:t xml:space="preserve">docker push </w:t>
       </w:r>
       <w:bookmarkStart w:id="1" w:name="_Hlk16341724"/>
       <w:r>
@@ -5649,7 +4014,7 @@
       <w:r>
         <w:t xml:space="preserve">on how to do this: </w:t>
       </w:r>
-      <w:hyperlink r:id="rId41" w:history="1">
+      <w:hyperlink r:id="rId44" w:history="1">
         <w:r>
           <w:rPr>
             <w:rStyle w:val="Hyperlink"/>
@@ -5807,7 +4172,7 @@
       </w:pPr>
     </w:pPrDefault>
   </w:docDefaults>
-  <w:latentStyles w:defLockedState="0" w:defUIPriority="99" w:defSemiHidden="0" w:defUnhideWhenUsed="0" w:defQFormat="0" w:count="376">
+  <w:latentStyles w:defLockedState="0" w:defUIPriority="99" w:defSemiHidden="0" w:defUnhideWhenUsed="0" w:defQFormat="0" w:count="375">
     <w:lsdException w:name="Normal" w:uiPriority="0" w:qFormat="1"/>
     <w:lsdException w:name="heading 1" w:uiPriority="9" w:qFormat="1"/>
     <w:lsdException w:name="heading 2" w:semiHidden="1" w:uiPriority="9" w:unhideWhenUsed="1" w:qFormat="1"/>
@@ -5913,6 +4278,7 @@
     <w:lsdException w:name="HTML Sample" w:semiHidden="1" w:unhideWhenUsed="1"/>
     <w:lsdException w:name="HTML Typewriter" w:semiHidden="1" w:unhideWhenUsed="1"/>
     <w:lsdException w:name="HTML Variable" w:semiHidden="1" w:unhideWhenUsed="1"/>
+    <w:lsdException w:name="Normal Table" w:semiHidden="1" w:unhideWhenUsed="1"/>
     <w:lsdException w:name="annotation subject" w:semiHidden="1" w:unhideWhenUsed="1"/>
     <w:lsdException w:name="No List" w:semiHidden="1" w:unhideWhenUsed="1"/>
     <w:lsdException w:name="Outline List 1" w:semiHidden="1" w:unhideWhenUsed="1"/>
@@ -5959,8 +4325,10 @@
     <w:lsdException w:name="Table Subtle 2" w:semiHidden="1" w:unhideWhenUsed="1"/>
     <w:lsdException w:name="Table Web 1" w:semiHidden="1" w:unhideWhenUsed="1"/>
     <w:lsdException w:name="Table Web 2" w:semiHidden="1" w:unhideWhenUsed="1"/>
+    <w:lsdException w:name="Table Web 3" w:semiHidden="1" w:unhideWhenUsed="1"/>
     <w:lsdException w:name="Balloon Text" w:semiHidden="1" w:unhideWhenUsed="1"/>
     <w:lsdException w:name="Table Grid" w:uiPriority="39"/>
+    <w:lsdException w:name="Table Theme" w:semiHidden="1" w:unhideWhenUsed="1"/>
     <w:lsdException w:name="Placeholder Text" w:semiHidden="1"/>
     <w:lsdException w:name="No Spacing" w:uiPriority="1" w:qFormat="1"/>
     <w:lsdException w:name="Light Shading" w:uiPriority="60"/>
@@ -6180,7 +4548,6 @@
     <w:lsdException w:name="Smart Hyperlink" w:semiHidden="1" w:unhideWhenUsed="1"/>
     <w:lsdException w:name="Hashtag" w:semiHidden="1" w:unhideWhenUsed="1"/>
     <w:lsdException w:name="Unresolved Mention" w:semiHidden="1" w:unhideWhenUsed="1"/>
-    <w:lsdException w:name="Smart Link" w:semiHidden="1" w:unhideWhenUsed="1"/>
   </w:latentStyles>
   <w:style w:type="paragraph" w:default="1" w:styleId="Normal">
     <w:name w:val="Normal"/>
@@ -7196,10 +5563,9 @@
 </file>
 
 <file path=customXml/itemProps1.xml><?xml version="1.0" encoding="utf-8"?>
-<ds:datastoreItem xmlns:ds="http://schemas.openxmlformats.org/officeDocument/2006/customXml" ds:itemID="{92A57EAA-83BE-D84C-8F85-40049ECF1392}">
+<ds:datastoreItem xmlns:ds="http://schemas.openxmlformats.org/officeDocument/2006/customXml" ds:itemID="{E65510FD-5460-493C-A6B9-D10E256E5248}">
   <ds:schemaRefs>
     <ds:schemaRef ds:uri="http://schemas.openxmlformats.org/officeDocument/2006/bibliography"/>
-    <ds:schemaRef ds:uri="http://www.w3.org/2000/xmlns/"/>
   </ds:schemaRefs>
 </ds:datastoreItem>
 </file>
</xml_diff>

<commit_message>
Workshop GraalVM and Quarkus
</commit_message>
<xml_diff>
--- a/Workshop GraalVM and Quarkus.docx
+++ b/Workshop GraalVM and Quarkus.docx
@@ -1051,12 +1051,7 @@
       </w:r>
       <w:r>
         <w:br/>
-        <w:t>Configuration</w:t>
-      </w:r>
-      <w:bookmarkStart w:id="0" w:name="_GoBack"/>
-      <w:bookmarkEnd w:id="0"/>
-      <w:r>
-        <w:t xml:space="preserve"> using a tracing agent</w:t>
+        <w:t>Configuration using a tracing agent</w:t>
       </w:r>
     </w:p>
     <w:p>
@@ -5268,10 +5263,7 @@
         <w:pStyle w:val="Heading2"/>
       </w:pPr>
       <w:r>
-        <w:t>HElloWorld</w:t>
-      </w:r>
-      <w:r>
-        <w:t xml:space="preserve"> application</w:t>
+        <w:t>HElloWorld application</w:t>
       </w:r>
     </w:p>
     <w:p>
@@ -5298,6 +5290,9 @@
       <w:proofErr w:type="spellEnd"/>
       <w:r>
         <w:t xml:space="preserve"> HelloWorld</w:t>
+      </w:r>
+      <w:r>
+        <w:t>.java</w:t>
       </w:r>
     </w:p>
     <w:p>
@@ -5371,16 +5366,7 @@
       </w:r>
       <w:proofErr w:type="spellEnd"/>
       <w:r>
-        <w:t xml:space="preserve"> application</w:t>
-      </w:r>
-      <w:r>
-        <w:t xml:space="preserve"> uses large.txt of approximately 800MB.</w:t>
-      </w:r>
-      <w:r>
-        <w:t xml:space="preserve"> It takes some time for it to process the whole text, so be patient. </w:t>
-      </w:r>
-      <w:r>
-        <w:t xml:space="preserve">Unzip it </w:t>
+        <w:t xml:space="preserve"> application uses large.txt of approximately 800MB. It takes some time for it to process the whole text, so be patient. Unzip it </w:t>
       </w:r>
       <w:proofErr w:type="spellStart"/>
       <w:r>
@@ -5447,13 +5433,11 @@
       </w:r>
       <w:proofErr w:type="spellEnd"/>
       <w:r>
-        <w:t xml:space="preserve"> </w:t>
-      </w:r>
-      <w:proofErr w:type="spellStart"/>
-      <w:r>
-        <w:t>TopTen</w:t>
-      </w:r>
-      <w:proofErr w:type="spellEnd"/>
+        <w:t xml:space="preserve"> TopTen</w:t>
+      </w:r>
+      <w:r>
+        <w:t>.java</w:t>
+      </w:r>
     </w:p>
     <w:p>
       <w:r>
@@ -5544,13 +5528,13 @@
       </w:r>
       <w:proofErr w:type="spellEnd"/>
       <w:r>
-        <w:t xml:space="preserve"> </w:t>
-      </w:r>
-      <w:proofErr w:type="spellStart"/>
-      <w:r>
-        <w:t>HelloReflection</w:t>
-      </w:r>
-      <w:proofErr w:type="spellEnd"/>
+        <w:t xml:space="preserve"> HelloReflection</w:t>
+      </w:r>
+      <w:r>
+        <w:t>.java</w:t>
+      </w:r>
+      <w:bookmarkStart w:id="0" w:name="_GoBack"/>
+      <w:bookmarkEnd w:id="0"/>
     </w:p>
     <w:p>
       <w:r>
@@ -5631,22 +5615,7 @@
         <w:t>Graalvm NAtive Image</w:t>
       </w:r>
       <w:r>
-        <w:t xml:space="preserve"> -</w:t>
-      </w:r>
-      <w:r>
-        <w:t xml:space="preserve"> </w:t>
-      </w:r>
-      <w:r>
-        <w:t>Ahead</w:t>
-      </w:r>
-      <w:r>
-        <w:t>-</w:t>
-      </w:r>
-      <w:r>
-        <w:t>of</w:t>
-      </w:r>
-      <w:r>
-        <w:t>-Time</w:t>
+        <w:t xml:space="preserve"> - Ahead-of-Time</w:t>
       </w:r>
       <w:r>
         <w:t xml:space="preserve"> compilation and standalone execution</w:t>
@@ -5752,13 +5721,7 @@
     </w:p>
     <w:p>
       <w:r>
-        <w:t>See any differences</w:t>
-      </w:r>
-      <w:r>
-        <w:t xml:space="preserve"> with the application that’s still running on the JVM</w:t>
-      </w:r>
-      <w:r>
-        <w:t>? Pretty impressive right? Quite instant.</w:t>
+        <w:t>See any differences with the application that’s still running on the JVM? Pretty impressive right? Quite instant.</w:t>
       </w:r>
     </w:p>
     <w:p>
@@ -5779,10 +5742,7 @@
       </w:r>
       <w:proofErr w:type="spellEnd"/>
       <w:r>
-        <w:t xml:space="preserve"> application. Here we’re starting to test the performance of the application. </w:t>
-      </w:r>
-      <w:r>
-        <w:t xml:space="preserve">I know it’s probably overkill, but here I used a Lorem Ipsum file of 1.2GB. Just checking. Feel free to use a smaller document! You can generate a lorem ipsum document at </w:t>
+        <w:t xml:space="preserve"> application. Here we’re starting to test the performance of the application. I know it’s probably overkill, but here I used a Lorem Ipsum file of 1.2GB. Just checking. Feel free to use a smaller document! You can generate a lorem ipsum document at </w:t>
       </w:r>
       <w:hyperlink r:id="rId29" w:history="1">
         <w:r>
@@ -5901,10 +5861,7 @@
         <w:pStyle w:val="Heading2"/>
       </w:pPr>
       <w:r>
-        <w:t>HElloreflection</w:t>
-      </w:r>
-      <w:r>
-        <w:t xml:space="preserve"> application</w:t>
+        <w:t>HElloreflection application</w:t>
       </w:r>
     </w:p>
     <w:p>
@@ -6133,23 +6090,13 @@
         </w:rPr>
         <w:t xml:space="preserve">What? They’re not smaller than the initial .class files? </w:t>
       </w:r>
-      <w:proofErr w:type="gramStart"/>
       <w:r>
         <w:rPr>
           <w:rFonts w:ascii="Helvetica" w:hAnsi="Helvetica"/>
           <w:color w:val="111111"/>
           <w:shd w:val="clear" w:color="auto" w:fill="FDFDFD"/>
         </w:rPr>
-        <w:t>As</w:t>
-      </w:r>
-      <w:proofErr w:type="gramEnd"/>
-      <w:r>
-        <w:rPr>
-          <w:rFonts w:ascii="Helvetica" w:hAnsi="Helvetica"/>
-          <w:color w:val="111111"/>
-          <w:shd w:val="clear" w:color="auto" w:fill="FDFDFD"/>
-        </w:rPr>
-        <w:t xml:space="preserve"> mentioned in the presentation, the native image includes the application, the libraries, the JDK and </w:t>
+        <w:t xml:space="preserve">As mentioned in the presentation, the native image includes the application, the libraries, the JDK and </w:t>
       </w:r>
       <w:proofErr w:type="spellStart"/>
       <w:r>
@@ -6326,10 +6273,7 @@
       </w:r>
       <w:proofErr w:type="spellEnd"/>
       <w:r>
-        <w:t xml:space="preserve"> native image, we can use</w:t>
-      </w:r>
-      <w:r>
-        <w:t xml:space="preserve"> the </w:t>
+        <w:t xml:space="preserve"> native image, we can use the </w:t>
       </w:r>
       <w:proofErr w:type="spellStart"/>
       <w:r>
@@ -6345,10 +6289,7 @@
       </w:r>
       <w:proofErr w:type="spellEnd"/>
       <w:r>
-        <w:t xml:space="preserve"> accessible through reflection</w:t>
-      </w:r>
-      <w:r>
-        <w:t>:</w:t>
+        <w:t xml:space="preserve"> accessible through reflection:</w:t>
       </w:r>
     </w:p>
     <w:p>
@@ -6647,16 +6588,7 @@
         <w:pStyle w:val="Heading1"/>
       </w:pPr>
       <w:r>
-        <w:t>Extra 1.</w:t>
-      </w:r>
-      <w:r>
-        <w:t>1</w:t>
-      </w:r>
-      <w:r>
-        <w:t xml:space="preserve"> – </w:t>
-      </w:r>
-      <w:r>
-        <w:t>A Spring boot native image??</w:t>
+        <w:t>Extra 1.1 – A Spring boot native image??</w:t>
       </w:r>
     </w:p>
     <w:p>
@@ -6674,10 +6606,7 @@
       </w:r>
       <w:proofErr w:type="spellEnd"/>
       <w:r>
-        <w:t xml:space="preserve"> </w:t>
-      </w:r>
-      <w:r>
-        <w:t xml:space="preserve">project is under strong development and efforts like Spring (Boot) are trying their best to make it compatible with </w:t>
+        <w:t xml:space="preserve"> project is under strong development and efforts like Spring (Boot) are trying their best to make it compatible with </w:t>
       </w:r>
       <w:proofErr w:type="spellStart"/>
       <w:r>
@@ -7940,10 +7869,7 @@
     </w:p>
     <w:p>
       <w:r>
-        <w:t xml:space="preserve">OOPSIE… Can’t process that! </w:t>
-      </w:r>
-      <w:r>
-        <w:t xml:space="preserve">It has some </w:t>
+        <w:t xml:space="preserve">OOPSIE… Can’t process that! It has some </w:t>
       </w:r>
       <w:proofErr w:type="gramStart"/>
       <w:r>
@@ -7959,10 +7885,7 @@
       </w:r>
       <w:proofErr w:type="spellEnd"/>
       <w:r>
-        <w:t xml:space="preserve"> of spring boot (heavily relying on reflection?). </w:t>
-      </w:r>
-      <w:r>
-        <w:t xml:space="preserve">So for getting things to work, you’d need some help of the holy grail of Open Source: </w:t>
+        <w:t xml:space="preserve"> of spring boot (heavily relying on reflection?). So for getting things to work, you’d need some help of the holy grail of Open Source: </w:t>
       </w:r>
       <w:hyperlink r:id="rId34" w:history="1">
         <w:r>
@@ -7984,19 +7907,7 @@
         </w:rPr>
       </w:pPr>
       <w:r>
-        <w:t>Also</w:t>
-      </w:r>
-      <w:r>
-        <w:t>,</w:t>
-      </w:r>
-      <w:r>
-        <w:t xml:space="preserve"> many projects are coming in to save the day. For example</w:t>
-      </w:r>
-      <w:r>
-        <w:t>,</w:t>
-      </w:r>
-      <w:r>
-        <w:t xml:space="preserve"> Micronaut has built some stuff around the </w:t>
+        <w:t xml:space="preserve">Also, many projects are coming in to save the day. For example, Micronaut has built some stuff around the </w:t>
       </w:r>
       <w:proofErr w:type="spellStart"/>
       <w:r>
@@ -8012,10 +7923,7 @@
       </w:r>
       <w:proofErr w:type="spellEnd"/>
       <w:r>
-        <w:t>.</w:t>
-      </w:r>
-      <w:r>
-        <w:t xml:space="preserve"> </w:t>
+        <w:t xml:space="preserve">. </w:t>
       </w:r>
       <w:hyperlink r:id="rId35" w:history="1">
         <w:r>
@@ -9356,13 +9264,7 @@
     </w:p>
     <w:p>
       <w:r>
-        <w:t xml:space="preserve">This part is extra. </w:t>
-      </w:r>
-      <w:r>
-        <w:t>Only do this part if you feel you have spare time or when you’re interested!</w:t>
-      </w:r>
-      <w:r>
-        <w:t xml:space="preserve"> Excuse us, we’re just </w:t>
+        <w:t xml:space="preserve">This part is extra. Only do this part if you feel you have spare time or when you’re interested! Excuse us, we’re just </w:t>
       </w:r>
       <w:proofErr w:type="spellStart"/>
       <w:r>
@@ -10186,6 +10088,7 @@
         <w:docPartUnique/>
       </w:docPartObj>
     </w:sdtPr>
+    <w:sdtEndPr/>
     <w:sdtContent>
       <w:p>
         <w:pPr>
@@ -12098,7 +12001,7 @@
 </file>
 
 <file path=customXml/itemProps1.xml><?xml version="1.0" encoding="utf-8"?>
-<ds:datastoreItem xmlns:ds="http://schemas.openxmlformats.org/officeDocument/2006/customXml" ds:itemID="{88ED0512-90DD-4CFE-B769-0CD85B849C02}">
+<ds:datastoreItem xmlns:ds="http://schemas.openxmlformats.org/officeDocument/2006/customXml" ds:itemID="{54E2188A-F0ED-415D-87F2-7C7E478B1C58}">
   <ds:schemaRefs>
     <ds:schemaRef ds:uri="http://schemas.openxmlformats.org/officeDocument/2006/bibliography"/>
   </ds:schemaRefs>

</xml_diff>